<commit_message>
Finished plots and sent them to Dr. Spector. Also updated equations word docx.
</commit_message>
<xml_diff>
--- a/docs/2021_06_26 - Yerrabelli Spector Equations.docx
+++ b/docs/2021_06_26 - Yerrabelli Spector Equations.docx
@@ -5,47 +5,7 @@
     <w:p>
       <w:pPr>
         <w:pStyle w:val="ListParagraph"/>
-        <w:ind w:left="0"/>
-        <w:rPr>
-          <w:rFonts w:eastAsiaTheme="minorEastAsia"/>
-        </w:rPr>
-      </w:pPr>
-      <w:r>
-        <w:rPr>
-          <w:rFonts w:eastAsiaTheme="minorEastAsia"/>
-        </w:rPr>
-        <w:t>Rahul Yerrabelli, Alexander Spector</w:t>
-      </w:r>
-    </w:p>
-    <w:p>
-      <w:pPr>
-        <w:pStyle w:val="ListParagraph"/>
-        <w:ind w:left="0"/>
-        <w:rPr>
-          <w:rFonts w:eastAsiaTheme="minorEastAsia"/>
-        </w:rPr>
-      </w:pPr>
-      <w:r>
-        <w:rPr>
-          <w:rFonts w:eastAsiaTheme="minorEastAsia"/>
-        </w:rPr>
-        <w:t>April 2021</w:t>
-      </w:r>
-    </w:p>
-    <w:p>
-      <w:pPr>
-        <w:pStyle w:val="ListParagraph"/>
-        <w:ind w:left="0"/>
-        <w:rPr>
-          <w:rFonts w:eastAsiaTheme="minorEastAsia"/>
-          <w:b/>
-          <w:bCs/>
-        </w:rPr>
-      </w:pPr>
-    </w:p>
-    <w:p>
-      <w:pPr>
-        <w:pStyle w:val="ListParagraph"/>
+        <w:spacing w:before="0"/>
         <w:ind w:left="0"/>
         <w:rPr>
           <w:rFonts w:eastAsiaTheme="minorEastAsia"/>
@@ -199,7 +159,59 @@
               <w:rPr>
                 <w:rFonts w:eastAsiaTheme="minorEastAsia"/>
               </w:rPr>
-              <w:t xml:space="preserve"> (/sec)</w:t>
+              <w:t xml:space="preserve"> </w:t>
+            </w:r>
+            <w:r>
+              <w:rPr>
+                <w:rFonts w:eastAsiaTheme="minorEastAsia"/>
+              </w:rPr>
+              <w:t xml:space="preserve">(aka rate of strain increase) until </w:t>
+            </w:r>
+            <m:oMath>
+              <m:r>
+                <w:rPr>
+                  <w:rFonts w:ascii="Cambria Math" w:eastAsiaTheme="minorEastAsia" w:hAnsi="Cambria Math"/>
+                </w:rPr>
+                <m:t>t=</m:t>
+              </m:r>
+              <m:sSub>
+                <m:sSubPr>
+                  <m:ctrlPr>
+                    <w:rPr>
+                      <w:rFonts w:ascii="Cambria Math" w:eastAsiaTheme="minorEastAsia" w:hAnsi="Cambria Math"/>
+                      <w:i/>
+                    </w:rPr>
+                  </m:ctrlPr>
+                </m:sSubPr>
+                <m:e>
+                  <m:r>
+                    <w:rPr>
+                      <w:rFonts w:ascii="Cambria Math" w:eastAsiaTheme="minorEastAsia" w:hAnsi="Cambria Math"/>
+                    </w:rPr>
+                    <m:t>t</m:t>
+                  </m:r>
+                </m:e>
+                <m:sub>
+                  <m:r>
+                    <w:rPr>
+                      <w:rFonts w:ascii="Cambria Math" w:eastAsiaTheme="minorEastAsia" w:hAnsi="Cambria Math"/>
+                    </w:rPr>
+                    <m:t>0</m:t>
+                  </m:r>
+                </m:sub>
+              </m:sSub>
+            </m:oMath>
+            <w:r>
+              <w:rPr>
+                <w:rFonts w:eastAsiaTheme="minorEastAsia"/>
+              </w:rPr>
+              <w:t xml:space="preserve"> </w:t>
+            </w:r>
+            <w:r>
+              <w:rPr>
+                <w:rFonts w:eastAsiaTheme="minorEastAsia"/>
+              </w:rPr>
+              <w:t>(/sec)</w:t>
             </w:r>
           </w:p>
         </w:tc>
@@ -1060,6 +1072,12 @@
               </w:rPr>
               <w:t>Time-space</w:t>
             </w:r>
+            <w:r>
+              <w:rPr>
+                <w:rFonts w:eastAsiaTheme="minorEastAsia"/>
+              </w:rPr>
+              <w:t xml:space="preserve"> (unitless)</w:t>
+            </w:r>
           </w:p>
         </w:tc>
         <w:tc>
@@ -1084,6 +1102,38 @@
                   </w:rPr>
                   <m:t>t</m:t>
                 </m:r>
+                <m:r>
+                  <w:rPr>
+                    <w:rFonts w:ascii="Cambria Math" w:eastAsia="Times New Roman" w:hAnsi="Cambria Math" w:cs="Times New Roman"/>
+                  </w:rPr>
+                  <m:t>/</m:t>
+                </m:r>
+                <m:sSub>
+                  <m:sSubPr>
+                    <m:ctrlPr>
+                      <w:rPr>
+                        <w:rFonts w:ascii="Cambria Math" w:eastAsiaTheme="minorEastAsia" w:hAnsi="Cambria Math"/>
+                        <w:i/>
+                      </w:rPr>
+                    </m:ctrlPr>
+                  </m:sSubPr>
+                  <m:e>
+                    <m:r>
+                      <w:rPr>
+                        <w:rFonts w:ascii="Cambria Math" w:eastAsiaTheme="minorEastAsia" w:hAnsi="Cambria Math"/>
+                      </w:rPr>
+                      <m:t>t</m:t>
+                    </m:r>
+                  </m:e>
+                  <m:sub>
+                    <m:r>
+                      <w:rPr>
+                        <w:rFonts w:ascii="Cambria Math" w:eastAsiaTheme="minorEastAsia" w:hAnsi="Cambria Math"/>
+                      </w:rPr>
+                      <m:t>g</m:t>
+                    </m:r>
+                  </m:sub>
+                </m:sSub>
               </m:oMath>
             </m:oMathPara>
           </w:p>
@@ -1112,6 +1162,18 @@
                 <w:rFonts w:eastAsiaTheme="minorEastAsia"/>
               </w:rPr>
               <w:t>Laplace-space</w:t>
+            </w:r>
+            <w:r>
+              <w:rPr>
+                <w:rFonts w:eastAsiaTheme="minorEastAsia"/>
+              </w:rPr>
+              <w:t xml:space="preserve"> </w:t>
+            </w:r>
+            <w:r>
+              <w:rPr>
+                <w:rFonts w:eastAsiaTheme="minorEastAsia"/>
+              </w:rPr>
+              <w:t>(unitless)</w:t>
             </w:r>
           </w:p>
         </w:tc>
@@ -1235,10 +1297,11 @@
         <w:t xml:space="preserve"> is a function of actually 9 S parameters (plus any other additional parameters).</w:t>
       </w:r>
     </w:p>
+    <w:p/>
     <w:p>
-      <w:pPr>
-        <w:pStyle w:val="Heading2"/>
-      </w:pPr>
+      <w:r>
+        <w:br w:type="page"/>
+      </w:r>
     </w:p>
     <w:p/>
     <w:p>
@@ -1246,7 +1309,7 @@
         <w:pStyle w:val="Heading2"/>
       </w:pPr>
       <w:r>
-        <w:t>SUPPORTING EQUATIONS</w:t>
+        <w:t>EQUATIONS</w:t>
       </w:r>
     </w:p>
     <w:p>
@@ -1260,12 +1323,1292 @@
           <w:rFonts w:eastAsiaTheme="minorEastAsia"/>
         </w:rPr>
       </w:pPr>
+    </w:p>
+    <w:p>
+      <w:pPr>
+        <w:rPr>
+          <w:rFonts w:eastAsiaTheme="minorEastAsia"/>
+        </w:rPr>
+      </w:pPr>
       <w:r>
         <w:rPr>
           <w:rFonts w:eastAsiaTheme="minorEastAsia"/>
         </w:rPr>
-        <w:t xml:space="preserve"> </w:t>
+        <w:t>This is actually the final equation give first. All the other equations are plugged into this.</w:t>
       </w:r>
+    </w:p>
+    <w:p>
+      <w:r>
+        <w:t xml:space="preserve">Divided by </w:t>
+      </w:r>
+      <m:oMath>
+        <m:r>
+          <w:rPr>
+            <w:rFonts w:ascii="Cambria Math" w:hAnsi="Cambria Math"/>
+          </w:rPr>
+          <m:t>2⋅</m:t>
+        </m:r>
+        <m:sSub>
+          <m:sSubPr>
+            <m:ctrlPr>
+              <w:rPr>
+                <w:rFonts w:ascii="Cambria Math" w:hAnsi="Cambria Math"/>
+                <w:i/>
+              </w:rPr>
+            </m:ctrlPr>
+          </m:sSubPr>
+          <m:e>
+            <m:r>
+              <w:rPr>
+                <w:rFonts w:ascii="Cambria Math" w:hAnsi="Cambria Math"/>
+              </w:rPr>
+              <m:t>ϵ</m:t>
+            </m:r>
+          </m:e>
+          <m:sub>
+            <m:r>
+              <w:rPr>
+                <w:rFonts w:ascii="Cambria Math" w:hAnsi="Cambria Math"/>
+              </w:rPr>
+              <m:t>zz</m:t>
+            </m:r>
+          </m:sub>
+        </m:sSub>
+        <m:r>
+          <w:rPr>
+            <w:rFonts w:ascii="Cambria Math" w:eastAsiaTheme="minorEastAsia" w:hAnsi="Cambria Math"/>
+          </w:rPr>
+          <m:t>(s)</m:t>
+        </m:r>
+      </m:oMath>
+      <w:r>
+        <w:t xml:space="preserve"> to make equation formatted better</w:t>
+      </w:r>
+    </w:p>
+    <w:p>
+      <w:pPr>
+        <w:rPr>
+          <w:rFonts w:eastAsiaTheme="minorEastAsia"/>
+        </w:rPr>
+      </w:pPr>
+      <m:oMathPara>
+        <m:oMath>
+          <m:r>
+            <w:rPr>
+              <w:rFonts w:ascii="Cambria Math" w:hAnsi="Cambria Math"/>
+            </w:rPr>
+            <w:br/>
+          </m:r>
+        </m:oMath>
+        <m:oMath>
+          <m:f>
+            <m:fPr>
+              <m:ctrlPr>
+                <w:rPr>
+                  <w:rFonts w:ascii="Cambria Math" w:hAnsi="Cambria Math"/>
+                  <w:i/>
+                </w:rPr>
+              </m:ctrlPr>
+            </m:fPr>
+            <m:num>
+              <m:acc>
+                <m:accPr>
+                  <m:chr m:val="̅"/>
+                  <m:ctrlPr>
+                    <w:rPr>
+                      <w:rFonts w:ascii="Cambria Math" w:hAnsi="Cambria Math"/>
+                      <w:i/>
+                    </w:rPr>
+                  </m:ctrlPr>
+                </m:accPr>
+                <m:e>
+                  <m:r>
+                    <w:rPr>
+                      <w:rFonts w:ascii="Cambria Math" w:hAnsi="Cambria Math"/>
+                    </w:rPr>
+                    <m:t>σ</m:t>
+                  </m:r>
+                </m:e>
+              </m:acc>
+              <m:r>
+                <w:rPr>
+                  <w:rFonts w:ascii="Cambria Math" w:hAnsi="Cambria Math"/>
+                </w:rPr>
+                <m:t>(s)</m:t>
+              </m:r>
+            </m:num>
+            <m:den>
+              <m:r>
+                <w:rPr>
+                  <w:rFonts w:ascii="Cambria Math" w:hAnsi="Cambria Math"/>
+                </w:rPr>
+                <m:t>2⋅</m:t>
+              </m:r>
+              <m:sSub>
+                <m:sSubPr>
+                  <m:ctrlPr>
+                    <w:rPr>
+                      <w:rFonts w:ascii="Cambria Math" w:hAnsi="Cambria Math"/>
+                      <w:i/>
+                    </w:rPr>
+                  </m:ctrlPr>
+                </m:sSubPr>
+                <m:e>
+                  <m:r>
+                    <w:rPr>
+                      <w:rFonts w:ascii="Cambria Math" w:hAnsi="Cambria Math"/>
+                    </w:rPr>
+                    <m:t>ϵ</m:t>
+                  </m:r>
+                </m:e>
+                <m:sub>
+                  <m:r>
+                    <w:rPr>
+                      <w:rFonts w:ascii="Cambria Math" w:hAnsi="Cambria Math"/>
+                    </w:rPr>
+                    <m:t>zz</m:t>
+                  </m:r>
+                </m:sub>
+              </m:sSub>
+              <m:r>
+                <w:rPr>
+                  <w:rFonts w:ascii="Cambria Math" w:hAnsi="Cambria Math"/>
+                </w:rPr>
+                <m:t>(s)</m:t>
+              </m:r>
+            </m:den>
+          </m:f>
+          <m:r>
+            <m:rPr>
+              <m:brk/>
+            </m:rPr>
+            <w:rPr>
+              <w:rFonts w:ascii="Cambria Math" w:hAnsi="Cambria Math"/>
+            </w:rPr>
+            <m:t>=</m:t>
+          </m:r>
+          <m:sSub>
+            <m:sSubPr>
+              <m:ctrlPr>
+                <w:rPr>
+                  <w:rFonts w:ascii="Cambria Math" w:hAnsi="Cambria Math"/>
+                  <w:i/>
+                </w:rPr>
+              </m:ctrlPr>
+            </m:sSubPr>
+            <m:e>
+              <m:r>
+                <w:rPr>
+                  <w:rFonts w:ascii="Cambria Math" w:hAnsi="Cambria Math"/>
+                </w:rPr>
+                <m:t>C</m:t>
+              </m:r>
+            </m:e>
+            <m:sub>
+              <m:r>
+                <w:rPr>
+                  <w:rFonts w:ascii="Cambria Math" w:hAnsi="Cambria Math"/>
+                </w:rPr>
+                <m:t>13</m:t>
+              </m:r>
+            </m:sub>
+          </m:sSub>
+          <m:d>
+            <m:dPr>
+              <m:ctrlPr>
+                <w:rPr>
+                  <w:rFonts w:ascii="Cambria Math" w:hAnsi="Cambria Math"/>
+                  <w:i/>
+                </w:rPr>
+              </m:ctrlPr>
+            </m:dPr>
+            <m:e>
+              <m:r>
+                <m:rPr>
+                  <m:sty m:val="bi"/>
+                </m:rPr>
+                <w:rPr>
+                  <w:rFonts w:ascii="Cambria Math" w:hAnsi="Cambria Math"/>
+                </w:rPr>
+                <m:t>S</m:t>
+              </m:r>
+            </m:e>
+          </m:d>
+          <m:r>
+            <w:rPr>
+              <w:rFonts w:ascii="Cambria Math" w:hAnsi="Cambria Math"/>
+            </w:rPr>
+            <m:t>⋅</m:t>
+          </m:r>
+          <m:d>
+            <m:dPr>
+              <m:ctrlPr>
+                <w:rPr>
+                  <w:rFonts w:ascii="Cambria Math" w:hAnsi="Cambria Math"/>
+                  <w:i/>
+                </w:rPr>
+              </m:ctrlPr>
+            </m:dPr>
+            <m:e>
+              <m:r>
+                <w:rPr>
+                  <w:rFonts w:ascii="Cambria Math" w:hAnsi="Cambria Math"/>
+                </w:rPr>
+                <m:t>g</m:t>
+              </m:r>
+              <m:d>
+                <m:dPr>
+                  <m:ctrlPr>
+                    <w:rPr>
+                      <w:rFonts w:ascii="Cambria Math" w:hAnsi="Cambria Math"/>
+                      <w:i/>
+                    </w:rPr>
+                  </m:ctrlPr>
+                </m:dPr>
+                <m:e>
+                  <m:r>
+                    <m:rPr>
+                      <m:sty m:val="bi"/>
+                    </m:rPr>
+                    <w:rPr>
+                      <w:rFonts w:ascii="Cambria Math" w:hAnsi="Cambria Math"/>
+                    </w:rPr>
+                    <m:t>S</m:t>
+                  </m:r>
+                </m:e>
+              </m:d>
+              <m:r>
+                <w:rPr>
+                  <w:rFonts w:ascii="Cambria Math" w:hAnsi="Cambria Math"/>
+                </w:rPr>
+                <m:t>⋅</m:t>
+              </m:r>
+              <m:f>
+                <m:fPr>
+                  <m:ctrlPr>
+                    <w:rPr>
+                      <w:rFonts w:ascii="Cambria Math" w:hAnsi="Cambria Math"/>
+                      <w:i/>
+                    </w:rPr>
+                  </m:ctrlPr>
+                </m:fPr>
+                <m:num>
+                  <m:f>
+                    <m:fPr>
+                      <m:ctrlPr>
+                        <w:rPr>
+                          <w:rFonts w:ascii="Cambria Math" w:hAnsi="Cambria Math"/>
+                          <w:i/>
+                        </w:rPr>
+                      </m:ctrlPr>
+                    </m:fPr>
+                    <m:num>
+                      <m:sSub>
+                        <m:sSubPr>
+                          <m:ctrlPr>
+                            <w:rPr>
+                              <w:rFonts w:ascii="Cambria Math" w:hAnsi="Cambria Math"/>
+                              <w:i/>
+                            </w:rPr>
+                          </m:ctrlPr>
+                        </m:sSubPr>
+                        <m:e>
+                          <m:r>
+                            <w:rPr>
+                              <w:rFonts w:ascii="Cambria Math" w:hAnsi="Cambria Math"/>
+                            </w:rPr>
+                            <m:t>I</m:t>
+                          </m:r>
+                        </m:e>
+                        <m:sub>
+                          <m:r>
+                            <w:rPr>
+                              <w:rFonts w:ascii="Cambria Math" w:hAnsi="Cambria Math"/>
+                            </w:rPr>
+                            <m:t>1</m:t>
+                          </m:r>
+                        </m:sub>
+                      </m:sSub>
+                      <m:d>
+                        <m:dPr>
+                          <m:ctrlPr>
+                            <w:rPr>
+                              <w:rFonts w:ascii="Cambria Math" w:hAnsi="Cambria Math"/>
+                              <w:i/>
+                            </w:rPr>
+                          </m:ctrlPr>
+                        </m:dPr>
+                        <m:e>
+                          <m:rad>
+                            <m:radPr>
+                              <m:degHide m:val="1"/>
+                              <m:ctrlPr>
+                                <w:rPr>
+                                  <w:rFonts w:ascii="Cambria Math" w:hAnsi="Cambria Math"/>
+                                  <w:i/>
+                                </w:rPr>
+                              </m:ctrlPr>
+                            </m:radPr>
+                            <m:deg/>
+                            <m:e>
+                              <m:r>
+                                <w:rPr>
+                                  <w:rFonts w:ascii="Cambria Math" w:hAnsi="Cambria Math"/>
+                                </w:rPr>
+                                <m:t>f(s)</m:t>
+                              </m:r>
+                            </m:e>
+                          </m:rad>
+                        </m:e>
+                      </m:d>
+                    </m:num>
+                    <m:den>
+                      <m:rad>
+                        <m:radPr>
+                          <m:degHide m:val="1"/>
+                          <m:ctrlPr>
+                            <w:rPr>
+                              <w:rFonts w:ascii="Cambria Math" w:hAnsi="Cambria Math"/>
+                              <w:i/>
+                            </w:rPr>
+                          </m:ctrlPr>
+                        </m:radPr>
+                        <m:deg/>
+                        <m:e>
+                          <m:r>
+                            <w:rPr>
+                              <w:rFonts w:ascii="Cambria Math" w:hAnsi="Cambria Math"/>
+                            </w:rPr>
+                            <m:t>f</m:t>
+                          </m:r>
+                        </m:e>
+                      </m:rad>
+                    </m:den>
+                  </m:f>
+                </m:num>
+                <m:den>
+                  <m:acc>
+                    <m:accPr>
+                      <m:ctrlPr>
+                        <w:rPr>
+                          <w:rFonts w:ascii="Cambria Math" w:hAnsi="Cambria Math"/>
+                          <w:i/>
+                        </w:rPr>
+                      </m:ctrlPr>
+                    </m:accPr>
+                    <m:e>
+                      <m:r>
+                        <w:rPr>
+                          <w:rFonts w:ascii="Cambria Math" w:hAnsi="Cambria Math"/>
+                        </w:rPr>
+                        <m:t>E</m:t>
+                      </m:r>
+                    </m:e>
+                  </m:acc>
+                  <m:d>
+                    <m:dPr>
+                      <m:ctrlPr>
+                        <w:rPr>
+                          <w:rFonts w:ascii="Cambria Math" w:hAnsi="Cambria Math"/>
+                          <w:i/>
+                        </w:rPr>
+                      </m:ctrlPr>
+                    </m:dPr>
+                    <m:e>
+                      <m:sSub>
+                        <m:sSubPr>
+                          <m:ctrlPr>
+                            <w:rPr>
+                              <w:rFonts w:ascii="Cambria Math" w:hAnsi="Cambria Math"/>
+                              <w:i/>
+                            </w:rPr>
+                          </m:ctrlPr>
+                        </m:sSubPr>
+                        <m:e>
+                          <m:r>
+                            <w:rPr>
+                              <w:rFonts w:ascii="Cambria Math" w:hAnsi="Cambria Math"/>
+                            </w:rPr>
+                            <m:t>S</m:t>
+                          </m:r>
+                        </m:e>
+                        <m:sub>
+                          <m:r>
+                            <w:rPr>
+                              <w:rFonts w:ascii="Cambria Math" w:hAnsi="Cambria Math"/>
+                            </w:rPr>
+                            <m:t>ij</m:t>
+                          </m:r>
+                        </m:sub>
+                      </m:sSub>
+                    </m:e>
+                  </m:d>
+                  <m:r>
+                    <w:rPr>
+                      <w:rFonts w:ascii="Cambria Math" w:hAnsi="Cambria Math"/>
+                    </w:rPr>
+                    <m:t>⋅</m:t>
+                  </m:r>
+                  <m:sSub>
+                    <m:sSubPr>
+                      <m:ctrlPr>
+                        <w:rPr>
+                          <w:rFonts w:ascii="Cambria Math" w:hAnsi="Cambria Math"/>
+                          <w:i/>
+                        </w:rPr>
+                      </m:ctrlPr>
+                    </m:sSubPr>
+                    <m:e>
+                      <m:r>
+                        <w:rPr>
+                          <w:rFonts w:ascii="Cambria Math" w:hAnsi="Cambria Math"/>
+                        </w:rPr>
+                        <m:t>I</m:t>
+                      </m:r>
+                    </m:e>
+                    <m:sub>
+                      <m:r>
+                        <w:rPr>
+                          <w:rFonts w:ascii="Cambria Math" w:hAnsi="Cambria Math"/>
+                        </w:rPr>
+                        <m:t>0</m:t>
+                      </m:r>
+                    </m:sub>
+                  </m:sSub>
+                  <m:d>
+                    <m:dPr>
+                      <m:ctrlPr>
+                        <w:rPr>
+                          <w:rFonts w:ascii="Cambria Math" w:hAnsi="Cambria Math"/>
+                          <w:i/>
+                        </w:rPr>
+                      </m:ctrlPr>
+                    </m:dPr>
+                    <m:e>
+                      <m:rad>
+                        <m:radPr>
+                          <m:degHide m:val="1"/>
+                          <m:ctrlPr>
+                            <w:rPr>
+                              <w:rFonts w:ascii="Cambria Math" w:hAnsi="Cambria Math"/>
+                              <w:i/>
+                            </w:rPr>
+                          </m:ctrlPr>
+                        </m:radPr>
+                        <m:deg/>
+                        <m:e>
+                          <m:r>
+                            <w:rPr>
+                              <w:rFonts w:ascii="Cambria Math" w:hAnsi="Cambria Math"/>
+                            </w:rPr>
+                            <m:t>f(s)</m:t>
+                          </m:r>
+                        </m:e>
+                      </m:rad>
+                    </m:e>
+                  </m:d>
+                  <m:r>
+                    <w:rPr>
+                      <w:rFonts w:ascii="Cambria Math" w:hAnsi="Cambria Math"/>
+                    </w:rPr>
+                    <m:t>-2⋅</m:t>
+                  </m:r>
+                  <m:f>
+                    <m:fPr>
+                      <m:ctrlPr>
+                        <w:rPr>
+                          <w:rFonts w:ascii="Cambria Math" w:hAnsi="Cambria Math"/>
+                          <w:i/>
+                        </w:rPr>
+                      </m:ctrlPr>
+                    </m:fPr>
+                    <m:num>
+                      <m:sSub>
+                        <m:sSubPr>
+                          <m:ctrlPr>
+                            <w:rPr>
+                              <w:rFonts w:ascii="Cambria Math" w:hAnsi="Cambria Math"/>
+                              <w:i/>
+                            </w:rPr>
+                          </m:ctrlPr>
+                        </m:sSubPr>
+                        <m:e>
+                          <m:r>
+                            <w:rPr>
+                              <w:rFonts w:ascii="Cambria Math" w:hAnsi="Cambria Math"/>
+                            </w:rPr>
+                            <m:t>I</m:t>
+                          </m:r>
+                        </m:e>
+                        <m:sub>
+                          <m:r>
+                            <w:rPr>
+                              <w:rFonts w:ascii="Cambria Math" w:hAnsi="Cambria Math"/>
+                            </w:rPr>
+                            <m:t>1</m:t>
+                          </m:r>
+                        </m:sub>
+                      </m:sSub>
+                      <m:d>
+                        <m:dPr>
+                          <m:ctrlPr>
+                            <w:rPr>
+                              <w:rFonts w:ascii="Cambria Math" w:hAnsi="Cambria Math"/>
+                              <w:i/>
+                            </w:rPr>
+                          </m:ctrlPr>
+                        </m:dPr>
+                        <m:e>
+                          <m:rad>
+                            <m:radPr>
+                              <m:degHide m:val="1"/>
+                              <m:ctrlPr>
+                                <w:rPr>
+                                  <w:rFonts w:ascii="Cambria Math" w:hAnsi="Cambria Math"/>
+                                  <w:i/>
+                                </w:rPr>
+                              </m:ctrlPr>
+                            </m:radPr>
+                            <m:deg/>
+                            <m:e>
+                              <m:r>
+                                <w:rPr>
+                                  <w:rFonts w:ascii="Cambria Math" w:hAnsi="Cambria Math"/>
+                                </w:rPr>
+                                <m:t>f(s)</m:t>
+                              </m:r>
+                            </m:e>
+                          </m:rad>
+                        </m:e>
+                      </m:d>
+                    </m:num>
+                    <m:den>
+                      <m:rad>
+                        <m:radPr>
+                          <m:degHide m:val="1"/>
+                          <m:ctrlPr>
+                            <w:rPr>
+                              <w:rFonts w:ascii="Cambria Math" w:hAnsi="Cambria Math"/>
+                              <w:i/>
+                            </w:rPr>
+                          </m:ctrlPr>
+                        </m:radPr>
+                        <m:deg/>
+                        <m:e>
+                          <m:r>
+                            <w:rPr>
+                              <w:rFonts w:ascii="Cambria Math" w:hAnsi="Cambria Math"/>
+                            </w:rPr>
+                            <m:t>f(s)</m:t>
+                          </m:r>
+                        </m:e>
+                      </m:rad>
+                    </m:den>
+                  </m:f>
+                </m:den>
+              </m:f>
+              <m:r>
+                <w:rPr>
+                  <w:rFonts w:ascii="Cambria Math" w:hAnsi="Cambria Math"/>
+                </w:rPr>
+                <m:t>-</m:t>
+              </m:r>
+              <m:f>
+                <m:fPr>
+                  <m:ctrlPr>
+                    <w:rPr>
+                      <w:rFonts w:ascii="Cambria Math" w:eastAsiaTheme="minorEastAsia" w:hAnsi="Cambria Math"/>
+                      <w:i/>
+                    </w:rPr>
+                  </m:ctrlPr>
+                </m:fPr>
+                <m:num>
+                  <m:r>
+                    <w:rPr>
+                      <w:rFonts w:ascii="Cambria Math" w:eastAsiaTheme="minorEastAsia" w:hAnsi="Cambria Math"/>
+                    </w:rPr>
+                    <m:t>1</m:t>
+                  </m:r>
+                </m:num>
+                <m:den>
+                  <m:r>
+                    <w:rPr>
+                      <w:rFonts w:ascii="Cambria Math" w:eastAsiaTheme="minorEastAsia" w:hAnsi="Cambria Math"/>
+                    </w:rPr>
+                    <m:t>2</m:t>
+                  </m:r>
+                </m:den>
+              </m:f>
+              <m:r>
+                <w:rPr>
+                  <w:rFonts w:ascii="Cambria Math" w:hAnsi="Cambria Math"/>
+                </w:rPr>
+                <m:t xml:space="preserve"> </m:t>
+              </m:r>
+            </m:e>
+          </m:d>
+          <m:r>
+            <m:rPr>
+              <m:brk/>
+            </m:rPr>
+            <w:rPr>
+              <w:rFonts w:ascii="Cambria Math" w:hAnsi="Cambria Math"/>
+            </w:rPr>
+            <m:t>+</m:t>
+          </m:r>
+          <m:f>
+            <m:fPr>
+              <m:ctrlPr>
+                <w:rPr>
+                  <w:rFonts w:ascii="Cambria Math" w:eastAsiaTheme="minorEastAsia" w:hAnsi="Cambria Math"/>
+                  <w:i/>
+                </w:rPr>
+              </m:ctrlPr>
+            </m:fPr>
+            <m:num>
+              <m:sSub>
+                <m:sSubPr>
+                  <m:ctrlPr>
+                    <w:rPr>
+                      <w:rFonts w:ascii="Cambria Math" w:hAnsi="Cambria Math"/>
+                      <w:i/>
+                    </w:rPr>
+                  </m:ctrlPr>
+                </m:sSubPr>
+                <m:e>
+                  <m:r>
+                    <w:rPr>
+                      <w:rFonts w:ascii="Cambria Math" w:hAnsi="Cambria Math"/>
+                    </w:rPr>
+                    <m:t>C</m:t>
+                  </m:r>
+                </m:e>
+                <m:sub>
+                  <m:r>
+                    <w:rPr>
+                      <w:rFonts w:ascii="Cambria Math" w:hAnsi="Cambria Math"/>
+                    </w:rPr>
+                    <m:t>33</m:t>
+                  </m:r>
+                </m:sub>
+              </m:sSub>
+              <m:d>
+                <m:dPr>
+                  <m:ctrlPr>
+                    <w:rPr>
+                      <w:rFonts w:ascii="Cambria Math" w:eastAsiaTheme="minorEastAsia" w:hAnsi="Cambria Math"/>
+                      <w:i/>
+                    </w:rPr>
+                  </m:ctrlPr>
+                </m:dPr>
+                <m:e>
+                  <m:r>
+                    <m:rPr>
+                      <m:sty m:val="bi"/>
+                    </m:rPr>
+                    <w:rPr>
+                      <w:rFonts w:ascii="Cambria Math" w:hAnsi="Cambria Math"/>
+                    </w:rPr>
+                    <m:t>S</m:t>
+                  </m:r>
+                </m:e>
+              </m:d>
+              <m:ctrlPr>
+                <w:rPr>
+                  <w:rFonts w:ascii="Cambria Math" w:hAnsi="Cambria Math"/>
+                  <w:i/>
+                </w:rPr>
+              </m:ctrlPr>
+            </m:num>
+            <m:den>
+              <m:r>
+                <w:rPr>
+                  <w:rFonts w:ascii="Cambria Math" w:eastAsiaTheme="minorEastAsia" w:hAnsi="Cambria Math"/>
+                </w:rPr>
+                <m:t>2</m:t>
+              </m:r>
+            </m:den>
+          </m:f>
+          <m:r>
+            <m:rPr>
+              <m:brk/>
+            </m:rPr>
+            <w:rPr>
+              <w:rFonts w:ascii="Cambria Math" w:eastAsiaTheme="minorEastAsia" w:hAnsi="Cambria Math"/>
+            </w:rPr>
+            <m:t>+</m:t>
+          </m:r>
+          <m:sSub>
+            <m:sSubPr>
+              <m:ctrlPr>
+                <w:rPr>
+                  <w:rFonts w:ascii="Cambria Math" w:eastAsiaTheme="minorEastAsia" w:hAnsi="Cambria Math"/>
+                  <w:i/>
+                </w:rPr>
+              </m:ctrlPr>
+            </m:sSubPr>
+            <m:e>
+              <m:r>
+                <w:rPr>
+                  <w:rFonts w:ascii="Cambria Math" w:eastAsiaTheme="minorEastAsia" w:hAnsi="Cambria Math"/>
+                </w:rPr>
+                <m:t>f</m:t>
+              </m:r>
+            </m:e>
+            <m:sub>
+              <m:r>
+                <w:rPr>
+                  <w:rFonts w:ascii="Cambria Math" w:eastAsiaTheme="minorEastAsia" w:hAnsi="Cambria Math"/>
+                </w:rPr>
+                <m:t>1</m:t>
+              </m:r>
+            </m:sub>
+          </m:sSub>
+          <m:d>
+            <m:dPr>
+              <m:ctrlPr>
+                <w:rPr>
+                  <w:rFonts w:ascii="Cambria Math" w:eastAsiaTheme="minorEastAsia" w:hAnsi="Cambria Math"/>
+                  <w:i/>
+                </w:rPr>
+              </m:ctrlPr>
+            </m:dPr>
+            <m:e>
+              <m:r>
+                <m:rPr>
+                  <m:sty m:val="bi"/>
+                </m:rPr>
+                <w:rPr>
+                  <w:rFonts w:ascii="Cambria Math" w:hAnsi="Cambria Math"/>
+                </w:rPr>
+                <m:t>S</m:t>
+              </m:r>
+            </m:e>
+          </m:d>
+          <m:r>
+            <w:rPr>
+              <w:rFonts w:ascii="Cambria Math" w:eastAsiaTheme="minorEastAsia" w:hAnsi="Cambria Math"/>
+            </w:rPr>
+            <m:t>⋅</m:t>
+          </m:r>
+          <m:sSub>
+            <m:sSubPr>
+              <m:ctrlPr>
+                <w:rPr>
+                  <w:rFonts w:ascii="Cambria Math" w:eastAsiaTheme="minorEastAsia" w:hAnsi="Cambria Math"/>
+                  <w:i/>
+                </w:rPr>
+              </m:ctrlPr>
+            </m:sSubPr>
+            <m:e>
+              <m:r>
+                <w:rPr>
+                  <w:rFonts w:ascii="Cambria Math" w:eastAsiaTheme="minorEastAsia" w:hAnsi="Cambria Math"/>
+                </w:rPr>
+                <m:t>f</m:t>
+              </m:r>
+            </m:e>
+            <m:sub>
+              <m:r>
+                <w:rPr>
+                  <w:rFonts w:ascii="Cambria Math" w:eastAsiaTheme="minorEastAsia" w:hAnsi="Cambria Math"/>
+                </w:rPr>
+                <m:t>2</m:t>
+              </m:r>
+            </m:sub>
+          </m:sSub>
+          <m:d>
+            <m:dPr>
+              <m:ctrlPr>
+                <w:rPr>
+                  <w:rFonts w:ascii="Cambria Math" w:eastAsiaTheme="minorEastAsia" w:hAnsi="Cambria Math"/>
+                  <w:i/>
+                </w:rPr>
+              </m:ctrlPr>
+            </m:dPr>
+            <m:e>
+              <m:r>
+                <w:rPr>
+                  <w:rFonts w:ascii="Cambria Math" w:eastAsiaTheme="minorEastAsia" w:hAnsi="Cambria Math"/>
+                </w:rPr>
+                <m:t>s, c,</m:t>
+              </m:r>
+              <m:sSub>
+                <m:sSubPr>
+                  <m:ctrlPr>
+                    <w:rPr>
+                      <w:rFonts w:ascii="Cambria Math" w:eastAsiaTheme="minorEastAsia" w:hAnsi="Cambria Math"/>
+                      <w:i/>
+                    </w:rPr>
+                  </m:ctrlPr>
+                </m:sSubPr>
+                <m:e>
+                  <m:r>
+                    <w:rPr>
+                      <w:rFonts w:ascii="Cambria Math" w:eastAsiaTheme="minorEastAsia" w:hAnsi="Cambria Math"/>
+                    </w:rPr>
+                    <m:t>τ</m:t>
+                  </m:r>
+                </m:e>
+                <m:sub>
+                  <m:r>
+                    <w:rPr>
+                      <w:rFonts w:ascii="Cambria Math" w:eastAsiaTheme="minorEastAsia" w:hAnsi="Cambria Math"/>
+                    </w:rPr>
+                    <m:t>1</m:t>
+                  </m:r>
+                </m:sub>
+              </m:sSub>
+              <m:r>
+                <w:rPr>
+                  <w:rFonts w:ascii="Cambria Math" w:eastAsiaTheme="minorEastAsia" w:hAnsi="Cambria Math"/>
+                </w:rPr>
+                <m:t>,</m:t>
+              </m:r>
+              <m:sSub>
+                <m:sSubPr>
+                  <m:ctrlPr>
+                    <w:rPr>
+                      <w:rFonts w:ascii="Cambria Math" w:eastAsiaTheme="minorEastAsia" w:hAnsi="Cambria Math"/>
+                      <w:i/>
+                    </w:rPr>
+                  </m:ctrlPr>
+                </m:sSubPr>
+                <m:e>
+                  <m:r>
+                    <w:rPr>
+                      <w:rFonts w:ascii="Cambria Math" w:eastAsiaTheme="minorEastAsia" w:hAnsi="Cambria Math"/>
+                    </w:rPr>
+                    <m:t>τ</m:t>
+                  </m:r>
+                </m:e>
+                <m:sub>
+                  <m:r>
+                    <w:rPr>
+                      <w:rFonts w:ascii="Cambria Math" w:eastAsiaTheme="minorEastAsia" w:hAnsi="Cambria Math"/>
+                    </w:rPr>
+                    <m:t>2</m:t>
+                  </m:r>
+                </m:sub>
+              </m:sSub>
+            </m:e>
+          </m:d>
+          <m:r>
+            <w:rPr>
+              <w:rFonts w:ascii="Cambria Math" w:eastAsiaTheme="minorEastAsia" w:hAnsi="Cambria Math"/>
+            </w:rPr>
+            <m:t>⋅</m:t>
+          </m:r>
+          <m:f>
+            <m:fPr>
+              <m:ctrlPr>
+                <w:rPr>
+                  <w:rFonts w:ascii="Cambria Math" w:eastAsiaTheme="minorEastAsia" w:hAnsi="Cambria Math"/>
+                  <w:i/>
+                </w:rPr>
+              </m:ctrlPr>
+            </m:fPr>
+            <m:num>
+              <m:sSub>
+                <m:sSubPr>
+                  <m:ctrlPr>
+                    <w:rPr>
+                      <w:rFonts w:ascii="Cambria Math" w:hAnsi="Cambria Math"/>
+                      <w:i/>
+                    </w:rPr>
+                  </m:ctrlPr>
+                </m:sSubPr>
+                <m:e>
+                  <m:r>
+                    <w:rPr>
+                      <w:rFonts w:ascii="Cambria Math" w:hAnsi="Cambria Math"/>
+                    </w:rPr>
+                    <m:t>I</m:t>
+                  </m:r>
+                </m:e>
+                <m:sub>
+                  <m:r>
+                    <w:rPr>
+                      <w:rFonts w:ascii="Cambria Math" w:hAnsi="Cambria Math"/>
+                    </w:rPr>
+                    <m:t>0</m:t>
+                  </m:r>
+                </m:sub>
+              </m:sSub>
+              <m:d>
+                <m:dPr>
+                  <m:ctrlPr>
+                    <w:rPr>
+                      <w:rFonts w:ascii="Cambria Math" w:hAnsi="Cambria Math"/>
+                      <w:i/>
+                    </w:rPr>
+                  </m:ctrlPr>
+                </m:dPr>
+                <m:e>
+                  <m:rad>
+                    <m:radPr>
+                      <m:degHide m:val="1"/>
+                      <m:ctrlPr>
+                        <w:rPr>
+                          <w:rFonts w:ascii="Cambria Math" w:hAnsi="Cambria Math"/>
+                          <w:i/>
+                        </w:rPr>
+                      </m:ctrlPr>
+                    </m:radPr>
+                    <m:deg/>
+                    <m:e>
+                      <m:r>
+                        <w:rPr>
+                          <w:rFonts w:ascii="Cambria Math" w:hAnsi="Cambria Math"/>
+                        </w:rPr>
+                        <m:t>f(s)</m:t>
+                      </m:r>
+                    </m:e>
+                  </m:rad>
+                </m:e>
+              </m:d>
+              <m:r>
+                <w:rPr>
+                  <w:rFonts w:ascii="Cambria Math" w:hAnsi="Cambria Math"/>
+                </w:rPr>
+                <m:t>-2⋅</m:t>
+              </m:r>
+              <m:f>
+                <m:fPr>
+                  <m:ctrlPr>
+                    <w:rPr>
+                      <w:rFonts w:ascii="Cambria Math" w:hAnsi="Cambria Math"/>
+                      <w:i/>
+                    </w:rPr>
+                  </m:ctrlPr>
+                </m:fPr>
+                <m:num>
+                  <m:sSub>
+                    <m:sSubPr>
+                      <m:ctrlPr>
+                        <w:rPr>
+                          <w:rFonts w:ascii="Cambria Math" w:hAnsi="Cambria Math"/>
+                          <w:i/>
+                        </w:rPr>
+                      </m:ctrlPr>
+                    </m:sSubPr>
+                    <m:e>
+                      <m:r>
+                        <w:rPr>
+                          <w:rFonts w:ascii="Cambria Math" w:hAnsi="Cambria Math"/>
+                        </w:rPr>
+                        <m:t>I</m:t>
+                      </m:r>
+                    </m:e>
+                    <m:sub>
+                      <m:r>
+                        <w:rPr>
+                          <w:rFonts w:ascii="Cambria Math" w:hAnsi="Cambria Math"/>
+                        </w:rPr>
+                        <m:t>1</m:t>
+                      </m:r>
+                    </m:sub>
+                  </m:sSub>
+                  <m:d>
+                    <m:dPr>
+                      <m:ctrlPr>
+                        <w:rPr>
+                          <w:rFonts w:ascii="Cambria Math" w:hAnsi="Cambria Math"/>
+                          <w:i/>
+                        </w:rPr>
+                      </m:ctrlPr>
+                    </m:dPr>
+                    <m:e>
+                      <m:rad>
+                        <m:radPr>
+                          <m:degHide m:val="1"/>
+                          <m:ctrlPr>
+                            <w:rPr>
+                              <w:rFonts w:ascii="Cambria Math" w:hAnsi="Cambria Math"/>
+                              <w:i/>
+                            </w:rPr>
+                          </m:ctrlPr>
+                        </m:radPr>
+                        <m:deg/>
+                        <m:e>
+                          <m:r>
+                            <w:rPr>
+                              <w:rFonts w:ascii="Cambria Math" w:hAnsi="Cambria Math"/>
+                            </w:rPr>
+                            <m:t>f(s)</m:t>
+                          </m:r>
+                        </m:e>
+                      </m:rad>
+                    </m:e>
+                  </m:d>
+                </m:num>
+                <m:den>
+                  <m:rad>
+                    <m:radPr>
+                      <m:degHide m:val="1"/>
+                      <m:ctrlPr>
+                        <w:rPr>
+                          <w:rFonts w:ascii="Cambria Math" w:hAnsi="Cambria Math"/>
+                          <w:i/>
+                        </w:rPr>
+                      </m:ctrlPr>
+                    </m:radPr>
+                    <m:deg/>
+                    <m:e>
+                      <m:r>
+                        <w:rPr>
+                          <w:rFonts w:ascii="Cambria Math" w:hAnsi="Cambria Math"/>
+                        </w:rPr>
+                        <m:t>f(s)</m:t>
+                      </m:r>
+                    </m:e>
+                  </m:rad>
+                </m:den>
+              </m:f>
+            </m:num>
+            <m:den>
+              <m:r>
+                <w:rPr>
+                  <w:rFonts w:ascii="Cambria Math" w:eastAsiaTheme="minorEastAsia" w:hAnsi="Cambria Math"/>
+                </w:rPr>
+                <m:t>2⋅</m:t>
+              </m:r>
+              <m:d>
+                <m:dPr>
+                  <m:ctrlPr>
+                    <w:rPr>
+                      <w:rFonts w:ascii="Cambria Math" w:hAnsi="Cambria Math"/>
+                      <w:i/>
+                    </w:rPr>
+                  </m:ctrlPr>
+                </m:dPr>
+                <m:e>
+                  <m:acc>
+                    <m:accPr>
+                      <m:ctrlPr>
+                        <w:rPr>
+                          <w:rFonts w:ascii="Cambria Math" w:hAnsi="Cambria Math"/>
+                          <w:i/>
+                        </w:rPr>
+                      </m:ctrlPr>
+                    </m:accPr>
+                    <m:e>
+                      <m:r>
+                        <w:rPr>
+                          <w:rFonts w:ascii="Cambria Math" w:hAnsi="Cambria Math"/>
+                        </w:rPr>
+                        <m:t>E</m:t>
+                      </m:r>
+                    </m:e>
+                  </m:acc>
+                  <m:d>
+                    <m:dPr>
+                      <m:ctrlPr>
+                        <w:rPr>
+                          <w:rFonts w:ascii="Cambria Math" w:hAnsi="Cambria Math"/>
+                          <w:i/>
+                        </w:rPr>
+                      </m:ctrlPr>
+                    </m:dPr>
+                    <m:e>
+                      <m:r>
+                        <m:rPr>
+                          <m:sty m:val="bi"/>
+                        </m:rPr>
+                        <w:rPr>
+                          <w:rFonts w:ascii="Cambria Math" w:hAnsi="Cambria Math"/>
+                        </w:rPr>
+                        <m:t>S</m:t>
+                      </m:r>
+                    </m:e>
+                  </m:d>
+                  <m:r>
+                    <w:rPr>
+                      <w:rFonts w:ascii="Cambria Math" w:hAnsi="Cambria Math"/>
+                    </w:rPr>
+                    <m:t>⋅</m:t>
+                  </m:r>
+                  <m:sSub>
+                    <m:sSubPr>
+                      <m:ctrlPr>
+                        <w:rPr>
+                          <w:rFonts w:ascii="Cambria Math" w:hAnsi="Cambria Math"/>
+                          <w:i/>
+                        </w:rPr>
+                      </m:ctrlPr>
+                    </m:sSubPr>
+                    <m:e>
+                      <m:r>
+                        <w:rPr>
+                          <w:rFonts w:ascii="Cambria Math" w:hAnsi="Cambria Math"/>
+                        </w:rPr>
+                        <m:t>I</m:t>
+                      </m:r>
+                    </m:e>
+                    <m:sub>
+                      <m:r>
+                        <w:rPr>
+                          <w:rFonts w:ascii="Cambria Math" w:hAnsi="Cambria Math"/>
+                        </w:rPr>
+                        <m:t>0</m:t>
+                      </m:r>
+                    </m:sub>
+                  </m:sSub>
+                  <m:d>
+                    <m:dPr>
+                      <m:ctrlPr>
+                        <w:rPr>
+                          <w:rFonts w:ascii="Cambria Math" w:hAnsi="Cambria Math"/>
+                          <w:i/>
+                        </w:rPr>
+                      </m:ctrlPr>
+                    </m:dPr>
+                    <m:e>
+                      <m:rad>
+                        <m:radPr>
+                          <m:degHide m:val="1"/>
+                          <m:ctrlPr>
+                            <w:rPr>
+                              <w:rFonts w:ascii="Cambria Math" w:hAnsi="Cambria Math"/>
+                              <w:i/>
+                            </w:rPr>
+                          </m:ctrlPr>
+                        </m:radPr>
+                        <m:deg/>
+                        <m:e>
+                          <m:r>
+                            <w:rPr>
+                              <w:rFonts w:ascii="Cambria Math" w:hAnsi="Cambria Math"/>
+                            </w:rPr>
+                            <m:t>f(s)</m:t>
+                          </m:r>
+                        </m:e>
+                      </m:rad>
+                    </m:e>
+                  </m:d>
+                  <m:r>
+                    <w:rPr>
+                      <w:rFonts w:ascii="Cambria Math" w:hAnsi="Cambria Math"/>
+                    </w:rPr>
+                    <m:t>-</m:t>
+                  </m:r>
+                  <m:f>
+                    <m:fPr>
+                      <m:ctrlPr>
+                        <w:rPr>
+                          <w:rFonts w:ascii="Cambria Math" w:hAnsi="Cambria Math"/>
+                          <w:i/>
+                        </w:rPr>
+                      </m:ctrlPr>
+                    </m:fPr>
+                    <m:num>
+                      <m:sSub>
+                        <m:sSubPr>
+                          <m:ctrlPr>
+                            <w:rPr>
+                              <w:rFonts w:ascii="Cambria Math" w:hAnsi="Cambria Math"/>
+                              <w:i/>
+                            </w:rPr>
+                          </m:ctrlPr>
+                        </m:sSubPr>
+                        <m:e>
+                          <m:r>
+                            <w:rPr>
+                              <w:rFonts w:ascii="Cambria Math" w:hAnsi="Cambria Math"/>
+                            </w:rPr>
+                            <m:t>I</m:t>
+                          </m:r>
+                        </m:e>
+                        <m:sub>
+                          <m:r>
+                            <w:rPr>
+                              <w:rFonts w:ascii="Cambria Math" w:hAnsi="Cambria Math"/>
+                            </w:rPr>
+                            <m:t>1</m:t>
+                          </m:r>
+                        </m:sub>
+                      </m:sSub>
+                      <m:d>
+                        <m:dPr>
+                          <m:ctrlPr>
+                            <w:rPr>
+                              <w:rFonts w:ascii="Cambria Math" w:hAnsi="Cambria Math"/>
+                              <w:i/>
+                            </w:rPr>
+                          </m:ctrlPr>
+                        </m:dPr>
+                        <m:e>
+                          <m:rad>
+                            <m:radPr>
+                              <m:degHide m:val="1"/>
+                              <m:ctrlPr>
+                                <w:rPr>
+                                  <w:rFonts w:ascii="Cambria Math" w:hAnsi="Cambria Math"/>
+                                  <w:i/>
+                                </w:rPr>
+                              </m:ctrlPr>
+                            </m:radPr>
+                            <m:deg/>
+                            <m:e>
+                              <m:r>
+                                <w:rPr>
+                                  <w:rFonts w:ascii="Cambria Math" w:hAnsi="Cambria Math"/>
+                                </w:rPr>
+                                <m:t>f(s)</m:t>
+                              </m:r>
+                            </m:e>
+                          </m:rad>
+                        </m:e>
+                      </m:d>
+                    </m:num>
+                    <m:den>
+                      <m:rad>
+                        <m:radPr>
+                          <m:degHide m:val="1"/>
+                          <m:ctrlPr>
+                            <w:rPr>
+                              <w:rFonts w:ascii="Cambria Math" w:hAnsi="Cambria Math"/>
+                              <w:i/>
+                            </w:rPr>
+                          </m:ctrlPr>
+                        </m:radPr>
+                        <m:deg/>
+                        <m:e>
+                          <m:r>
+                            <w:rPr>
+                              <w:rFonts w:ascii="Cambria Math" w:hAnsi="Cambria Math"/>
+                            </w:rPr>
+                            <m:t>f(s)</m:t>
+                          </m:r>
+                        </m:e>
+                      </m:rad>
+                    </m:den>
+                  </m:f>
+                </m:e>
+              </m:d>
+            </m:den>
+          </m:f>
+        </m:oMath>
+      </m:oMathPara>
+    </w:p>
+    <w:p>
+      <w:pPr>
+        <w:rPr>
+          <w:rFonts w:eastAsiaTheme="minorEastAsia"/>
+        </w:rPr>
+      </w:pPr>
+    </w:p>
+    <w:p>
+      <w:pPr>
+        <w:pStyle w:val="ListParagraph"/>
+        <w:numPr>
+          <w:ilvl w:val="0"/>
+          <w:numId w:val="1"/>
+        </w:numPr>
+        <w:rPr>
+          <w:rFonts w:eastAsiaTheme="minorEastAsia"/>
+        </w:rPr>
+      </w:pPr>
     </w:p>
     <w:p>
       <w:pPr>
@@ -1301,162 +2644,24 @@
               </m:r>
             </m:sub>
           </m:sSub>
-          <m:r>
-            <w:rPr>
-              <w:rFonts w:ascii="Cambria Math" w:eastAsiaTheme="minorEastAsia" w:hAnsi="Cambria Math"/>
-            </w:rPr>
-            <m:t>(s)</m:t>
-          </m:r>
-          <m:r>
-            <w:rPr>
-              <w:rFonts w:ascii="Cambria Math" w:eastAsiaTheme="minorEastAsia" w:hAnsi="Cambria Math"/>
-            </w:rPr>
-            <m:t>=1-</m:t>
-          </m:r>
-          <m:f>
-            <m:fPr>
+          <m:d>
+            <m:dPr>
               <m:ctrlPr>
                 <w:rPr>
                   <w:rFonts w:ascii="Cambria Math" w:eastAsiaTheme="minorEastAsia" w:hAnsi="Cambria Math"/>
                   <w:i/>
                 </w:rPr>
               </m:ctrlPr>
-            </m:fPr>
-            <m:num>
-              <m:func>
-                <m:funcPr>
-                  <m:ctrlPr>
-                    <w:rPr>
-                      <w:rFonts w:ascii="Cambria Math" w:eastAsiaTheme="minorEastAsia" w:hAnsi="Cambria Math"/>
-                      <w:i/>
-                    </w:rPr>
-                  </m:ctrlPr>
-                </m:funcPr>
-                <m:fName>
-                  <m:r>
-                    <m:rPr>
-                      <m:sty m:val="p"/>
-                    </m:rPr>
-                    <w:rPr>
-                      <w:rFonts w:ascii="Cambria Math" w:eastAsiaTheme="minorEastAsia" w:hAnsi="Cambria Math"/>
-                    </w:rPr>
-                    <m:t>exp</m:t>
-                  </m:r>
-                </m:fName>
-                <m:e>
-                  <m:d>
-                    <m:dPr>
-                      <m:ctrlPr>
-                        <w:rPr>
-                          <w:rFonts w:ascii="Cambria Math" w:eastAsiaTheme="minorEastAsia" w:hAnsi="Cambria Math"/>
-                          <w:i/>
-                        </w:rPr>
-                      </m:ctrlPr>
-                    </m:dPr>
-                    <m:e>
-                      <m:r>
-                        <w:rPr>
-                          <w:rFonts w:ascii="Cambria Math" w:eastAsiaTheme="minorEastAsia" w:hAnsi="Cambria Math"/>
-                        </w:rPr>
-                        <m:t>-s⋅</m:t>
-                      </m:r>
-                      <m:sSub>
-                        <m:sSubPr>
-                          <m:ctrlPr>
-                            <w:rPr>
-                              <w:rFonts w:ascii="Cambria Math" w:eastAsiaTheme="minorEastAsia" w:hAnsi="Cambria Math"/>
-                              <w:i/>
-                            </w:rPr>
-                          </m:ctrlPr>
-                        </m:sSubPr>
-                        <m:e>
-                          <m:r>
-                            <w:rPr>
-                              <w:rFonts w:ascii="Cambria Math" w:eastAsiaTheme="minorEastAsia" w:hAnsi="Cambria Math"/>
-                            </w:rPr>
-                            <m:t>t</m:t>
-                          </m:r>
-                        </m:e>
-                        <m:sub>
-                          <m:r>
-                            <w:rPr>
-                              <w:rFonts w:ascii="Cambria Math" w:eastAsiaTheme="minorEastAsia" w:hAnsi="Cambria Math"/>
-                            </w:rPr>
-                            <m:t>0</m:t>
-                          </m:r>
-                        </m:sub>
-                      </m:sSub>
-                    </m:e>
-                  </m:d>
-                </m:e>
-              </m:func>
-            </m:num>
-            <m:den>
-              <m:sSup>
-                <m:sSupPr>
-                  <m:ctrlPr>
-                    <w:rPr>
-                      <w:rFonts w:ascii="Cambria Math" w:eastAsiaTheme="minorEastAsia" w:hAnsi="Cambria Math"/>
-                      <w:i/>
-                    </w:rPr>
-                  </m:ctrlPr>
-                </m:sSupPr>
-                <m:e>
-                  <m:r>
-                    <w:rPr>
-                      <w:rFonts w:ascii="Cambria Math" w:eastAsiaTheme="minorEastAsia" w:hAnsi="Cambria Math"/>
-                    </w:rPr>
-                    <m:t>s</m:t>
-                  </m:r>
-                </m:e>
-                <m:sup>
-                  <m:r>
-                    <w:rPr>
-                      <w:rFonts w:ascii="Cambria Math" w:eastAsiaTheme="minorEastAsia" w:hAnsi="Cambria Math"/>
-                    </w:rPr>
-                    <m:t>2</m:t>
-                  </m:r>
-                </m:sup>
-              </m:sSup>
-            </m:den>
-          </m:f>
-        </m:oMath>
-      </m:oMathPara>
-    </w:p>
-    <w:p>
-      <w:pPr>
-        <w:rPr>
-          <w:rFonts w:eastAsiaTheme="minorEastAsia"/>
-        </w:rPr>
-      </w:pPr>
-      <m:oMathPara>
-        <m:oMath>
-          <m:sSub>
-            <m:sSubPr>
-              <m:ctrlPr>
-                <w:rPr>
-                  <w:rFonts w:ascii="Cambria Math" w:eastAsiaTheme="minorEastAsia" w:hAnsi="Cambria Math"/>
-                  <w:i/>
-                </w:rPr>
-              </m:ctrlPr>
-            </m:sSubPr>
+            </m:dPr>
             <m:e>
               <m:r>
                 <w:rPr>
                   <w:rFonts w:ascii="Cambria Math" w:eastAsiaTheme="minorEastAsia" w:hAnsi="Cambria Math"/>
                 </w:rPr>
-                <m:t>ϵ</m:t>
+                <m:t>s</m:t>
               </m:r>
             </m:e>
-            <m:sub>
-              <m:r>
-                <w:rPr>
-                  <w:rFonts w:ascii="Cambria Math" w:eastAsiaTheme="minorEastAsia" w:hAnsi="Cambria Math"/>
-                </w:rPr>
-                <m:t>0</m:t>
-              </m:r>
-            </m:sub>
-          </m:sSub>
+          </m:d>
           <m:r>
             <w:rPr>
               <w:rFonts w:ascii="Cambria Math" w:eastAsiaTheme="minorEastAsia" w:hAnsi="Cambria Math"/>
@@ -1514,6 +2719,177 @@
               </m:r>
             </m:sub>
           </m:sSub>
+          <m:r>
+            <w:rPr>
+              <w:rFonts w:ascii="Cambria Math" w:eastAsiaTheme="minorEastAsia" w:hAnsi="Cambria Math"/>
+            </w:rPr>
+            <m:t>⋅</m:t>
+          </m:r>
+          <m:d>
+            <m:dPr>
+              <m:ctrlPr>
+                <w:rPr>
+                  <w:rFonts w:ascii="Cambria Math" w:eastAsiaTheme="minorEastAsia" w:hAnsi="Cambria Math"/>
+                  <w:i/>
+                </w:rPr>
+              </m:ctrlPr>
+            </m:dPr>
+            <m:e>
+              <m:r>
+                <w:rPr>
+                  <w:rFonts w:ascii="Cambria Math" w:eastAsiaTheme="minorEastAsia" w:hAnsi="Cambria Math"/>
+                </w:rPr>
+                <m:t>1-</m:t>
+              </m:r>
+              <m:f>
+                <m:fPr>
+                  <m:ctrlPr>
+                    <w:rPr>
+                      <w:rFonts w:ascii="Cambria Math" w:eastAsiaTheme="minorEastAsia" w:hAnsi="Cambria Math"/>
+                      <w:i/>
+                    </w:rPr>
+                  </m:ctrlPr>
+                </m:fPr>
+                <m:num>
+                  <m:func>
+                    <m:funcPr>
+                      <m:ctrlPr>
+                        <w:rPr>
+                          <w:rFonts w:ascii="Cambria Math" w:eastAsiaTheme="minorEastAsia" w:hAnsi="Cambria Math"/>
+                          <w:i/>
+                        </w:rPr>
+                      </m:ctrlPr>
+                    </m:funcPr>
+                    <m:fName>
+                      <m:r>
+                        <m:rPr>
+                          <m:sty m:val="p"/>
+                        </m:rPr>
+                        <w:rPr>
+                          <w:rFonts w:ascii="Cambria Math" w:eastAsiaTheme="minorEastAsia" w:hAnsi="Cambria Math"/>
+                        </w:rPr>
+                        <m:t>exp</m:t>
+                      </m:r>
+                    </m:fName>
+                    <m:e>
+                      <m:d>
+                        <m:dPr>
+                          <m:ctrlPr>
+                            <w:rPr>
+                              <w:rFonts w:ascii="Cambria Math" w:eastAsiaTheme="minorEastAsia" w:hAnsi="Cambria Math"/>
+                              <w:i/>
+                            </w:rPr>
+                          </m:ctrlPr>
+                        </m:dPr>
+                        <m:e>
+                          <m:r>
+                            <w:rPr>
+                              <w:rFonts w:ascii="Cambria Math" w:eastAsiaTheme="minorEastAsia" w:hAnsi="Cambria Math"/>
+                            </w:rPr>
+                            <m:t>-s⋅</m:t>
+                          </m:r>
+                          <m:f>
+                            <m:fPr>
+                              <m:ctrlPr>
+                                <w:rPr>
+                                  <w:rFonts w:ascii="Cambria Math" w:eastAsiaTheme="minorEastAsia" w:hAnsi="Cambria Math"/>
+                                  <w:i/>
+                                </w:rPr>
+                              </m:ctrlPr>
+                            </m:fPr>
+                            <m:num>
+                              <m:sSub>
+                                <m:sSubPr>
+                                  <m:ctrlPr>
+                                    <w:rPr>
+                                      <w:rFonts w:ascii="Cambria Math" w:eastAsiaTheme="minorEastAsia" w:hAnsi="Cambria Math"/>
+                                      <w:i/>
+                                    </w:rPr>
+                                  </m:ctrlPr>
+                                </m:sSubPr>
+                                <m:e>
+                                  <m:r>
+                                    <w:rPr>
+                                      <w:rFonts w:ascii="Cambria Math" w:eastAsiaTheme="minorEastAsia" w:hAnsi="Cambria Math"/>
+                                    </w:rPr>
+                                    <m:t>t</m:t>
+                                  </m:r>
+                                </m:e>
+                                <m:sub>
+                                  <m:r>
+                                    <w:rPr>
+                                      <w:rFonts w:ascii="Cambria Math" w:eastAsiaTheme="minorEastAsia" w:hAnsi="Cambria Math"/>
+                                    </w:rPr>
+                                    <m:t>0</m:t>
+                                  </m:r>
+                                </m:sub>
+                              </m:sSub>
+                            </m:num>
+                            <m:den>
+                              <m:sSub>
+                                <m:sSubPr>
+                                  <m:ctrlPr>
+                                    <w:rPr>
+                                      <w:rFonts w:ascii="Cambria Math" w:eastAsiaTheme="minorEastAsia" w:hAnsi="Cambria Math"/>
+                                      <w:i/>
+                                    </w:rPr>
+                                  </m:ctrlPr>
+                                </m:sSubPr>
+                                <m:e>
+                                  <m:r>
+                                    <w:rPr>
+                                      <w:rFonts w:ascii="Cambria Math" w:eastAsiaTheme="minorEastAsia" w:hAnsi="Cambria Math"/>
+                                    </w:rPr>
+                                    <m:t>t</m:t>
+                                  </m:r>
+                                </m:e>
+                                <m:sub>
+                                  <m:r>
+                                    <w:rPr>
+                                      <w:rFonts w:ascii="Cambria Math" w:eastAsiaTheme="minorEastAsia" w:hAnsi="Cambria Math"/>
+                                    </w:rPr>
+                                    <m:t>g</m:t>
+                                  </m:r>
+                                </m:sub>
+                              </m:sSub>
+                            </m:den>
+                          </m:f>
+                        </m:e>
+                      </m:d>
+                    </m:e>
+                  </m:func>
+                </m:num>
+                <m:den>
+                  <m:sSup>
+                    <m:sSupPr>
+                      <m:ctrlPr>
+                        <w:rPr>
+                          <w:rFonts w:ascii="Cambria Math" w:eastAsiaTheme="minorEastAsia" w:hAnsi="Cambria Math"/>
+                          <w:i/>
+                        </w:rPr>
+                      </m:ctrlPr>
+                    </m:sSupPr>
+                    <m:e>
+                      <m:r>
+                        <w:rPr>
+                          <w:rFonts w:ascii="Cambria Math" w:eastAsiaTheme="minorEastAsia" w:hAnsi="Cambria Math"/>
+                        </w:rPr>
+                        <m:t>s</m:t>
+                      </m:r>
+                    </m:e>
+                    <m:sup>
+                      <m:r>
+                        <w:rPr>
+                          <w:rFonts w:ascii="Cambria Math" w:eastAsiaTheme="minorEastAsia" w:hAnsi="Cambria Math"/>
+                        </w:rPr>
+                        <m:t>2</m:t>
+                      </m:r>
+                    </m:sup>
+                  </m:sSup>
+                </m:den>
+              </m:f>
+            </m:e>
+          </m:d>
         </m:oMath>
       </m:oMathPara>
     </w:p>
@@ -1557,7 +2933,6 @@
             <w:rPr>
               <w:rFonts w:ascii="Cambria Math" w:hAnsi="Cambria Math"/>
             </w:rPr>
-            <w:lastRenderedPageBreak/>
             <m:t>S</m:t>
           </m:r>
           <m:r>
@@ -2322,6 +3697,7 @@
         <w:rPr>
           <w:rFonts w:eastAsiaTheme="minorEastAsia"/>
         </w:rPr>
+        <w:lastRenderedPageBreak/>
         <w:t xml:space="preserve"> </w:t>
       </w:r>
     </w:p>
@@ -2787,6 +4163,207 @@
                   </m:r>
                 </m:sub>
               </m:sSub>
+            </m:num>
+            <m:den>
+              <m:r>
+                <w:rPr>
+                  <w:rFonts w:ascii="Cambria Math" w:eastAsiaTheme="minorEastAsia" w:hAnsi="Cambria Math"/>
+                </w:rPr>
+                <m:t>α(</m:t>
+              </m:r>
+              <m:r>
+                <m:rPr>
+                  <m:sty m:val="bi"/>
+                </m:rPr>
+                <w:rPr>
+                  <w:rFonts w:ascii="Cambria Math" w:hAnsi="Cambria Math"/>
+                </w:rPr>
+                <m:t>S</m:t>
+              </m:r>
+              <m:r>
+                <w:rPr>
+                  <w:rFonts w:ascii="Cambria Math" w:eastAsiaTheme="minorEastAsia" w:hAnsi="Cambria Math"/>
+                </w:rPr>
+                <m:t>)</m:t>
+              </m:r>
+            </m:den>
+          </m:f>
+        </m:oMath>
+      </m:oMathPara>
+    </w:p>
+    <w:p>
+      <w:pPr>
+        <w:rPr>
+          <w:rFonts w:eastAsiaTheme="minorEastAsia"/>
+        </w:rPr>
+      </w:pPr>
+      <m:oMathPara>
+        <m:oMath>
+          <m:acc>
+            <m:accPr>
+              <m:ctrlPr>
+                <w:rPr>
+                  <w:rFonts w:ascii="Cambria Math" w:hAnsi="Cambria Math"/>
+                  <w:i/>
+                </w:rPr>
+              </m:ctrlPr>
+            </m:accPr>
+            <m:e>
+              <m:r>
+                <w:rPr>
+                  <w:rFonts w:ascii="Cambria Math" w:hAnsi="Cambria Math"/>
+                </w:rPr>
+                <m:t>E</m:t>
+              </m:r>
+            </m:e>
+          </m:acc>
+          <m:d>
+            <m:dPr>
+              <m:ctrlPr>
+                <w:rPr>
+                  <w:rFonts w:ascii="Cambria Math" w:eastAsiaTheme="minorEastAsia" w:hAnsi="Cambria Math"/>
+                  <w:i/>
+                </w:rPr>
+              </m:ctrlPr>
+            </m:dPr>
+            <m:e>
+              <m:r>
+                <m:rPr>
+                  <m:sty m:val="bi"/>
+                </m:rPr>
+                <w:rPr>
+                  <w:rFonts w:ascii="Cambria Math" w:hAnsi="Cambria Math"/>
+                </w:rPr>
+                <m:t>S</m:t>
+              </m:r>
+            </m:e>
+          </m:d>
+          <m:r>
+            <w:rPr>
+              <w:rFonts w:ascii="Cambria Math" w:eastAsiaTheme="minorEastAsia" w:hAnsi="Cambria Math"/>
+            </w:rPr>
+            <m:t>=-</m:t>
+          </m:r>
+          <m:f>
+            <m:fPr>
+              <m:ctrlPr>
+                <w:rPr>
+                  <w:rFonts w:ascii="Cambria Math" w:eastAsiaTheme="minorEastAsia" w:hAnsi="Cambria Math"/>
+                  <w:i/>
+                </w:rPr>
+              </m:ctrlPr>
+            </m:fPr>
+            <m:num>
+              <m:r>
+                <w:rPr>
+                  <w:rFonts w:ascii="Cambria Math" w:eastAsiaTheme="minorEastAsia" w:hAnsi="Cambria Math"/>
+                </w:rPr>
+                <m:t>2⋅(</m:t>
+              </m:r>
+              <m:sSub>
+                <m:sSubPr>
+                  <m:ctrlPr>
+                    <w:rPr>
+                      <w:rFonts w:ascii="Cambria Math" w:eastAsiaTheme="minorEastAsia" w:hAnsi="Cambria Math"/>
+                      <w:i/>
+                    </w:rPr>
+                  </m:ctrlPr>
+                </m:sSubPr>
+                <m:e>
+                  <m:r>
+                    <w:rPr>
+                      <w:rFonts w:ascii="Cambria Math" w:eastAsiaTheme="minorEastAsia" w:hAnsi="Cambria Math"/>
+                    </w:rPr>
+                    <m:t>S</m:t>
+                  </m:r>
+                </m:e>
+                <m:sub>
+                  <m:r>
+                    <w:rPr>
+                      <w:rFonts w:ascii="Cambria Math" w:eastAsiaTheme="minorEastAsia" w:hAnsi="Cambria Math"/>
+                    </w:rPr>
+                    <m:t>rr</m:t>
+                  </m:r>
+                </m:sub>
+              </m:sSub>
+              <m:r>
+                <w:rPr>
+                  <w:rFonts w:ascii="Cambria Math" w:eastAsiaTheme="minorEastAsia" w:hAnsi="Cambria Math"/>
+                </w:rPr>
+                <m:t>⋅</m:t>
+              </m:r>
+              <m:sSub>
+                <m:sSubPr>
+                  <m:ctrlPr>
+                    <w:rPr>
+                      <w:rFonts w:ascii="Cambria Math" w:eastAsiaTheme="minorEastAsia" w:hAnsi="Cambria Math"/>
+                      <w:i/>
+                    </w:rPr>
+                  </m:ctrlPr>
+                </m:sSubPr>
+                <m:e>
+                  <m:r>
+                    <w:rPr>
+                      <w:rFonts w:ascii="Cambria Math" w:eastAsiaTheme="minorEastAsia" w:hAnsi="Cambria Math"/>
+                    </w:rPr>
+                    <m:t>S</m:t>
+                  </m:r>
+                </m:e>
+                <m:sub>
+                  <m:r>
+                    <w:rPr>
+                      <w:rFonts w:ascii="Cambria Math" w:eastAsiaTheme="minorEastAsia" w:hAnsi="Cambria Math"/>
+                    </w:rPr>
+                    <m:t>zz</m:t>
+                  </m:r>
+                </m:sub>
+              </m:sSub>
+              <m:r>
+                <w:rPr>
+                  <w:rFonts w:ascii="Cambria Math" w:eastAsiaTheme="minorEastAsia" w:hAnsi="Cambria Math"/>
+                </w:rPr>
+                <m:t>-</m:t>
+              </m:r>
+              <m:sSubSup>
+                <m:sSubSupPr>
+                  <m:ctrlPr>
+                    <w:rPr>
+                      <w:rFonts w:ascii="Cambria Math" w:eastAsiaTheme="minorEastAsia" w:hAnsi="Cambria Math"/>
+                      <w:i/>
+                    </w:rPr>
+                  </m:ctrlPr>
+                </m:sSubSupPr>
+                <m:e>
+                  <m:r>
+                    <w:rPr>
+                      <w:rFonts w:ascii="Cambria Math" w:eastAsiaTheme="minorEastAsia" w:hAnsi="Cambria Math"/>
+                    </w:rPr>
+                    <m:t>S</m:t>
+                  </m:r>
+                </m:e>
+                <m:sub>
+                  <m:r>
+                    <w:rPr>
+                      <w:rFonts w:ascii="Cambria Math" w:eastAsiaTheme="minorEastAsia" w:hAnsi="Cambria Math"/>
+                    </w:rPr>
+                    <m:t>rz</m:t>
+                  </m:r>
+                </m:sub>
+                <m:sup>
+                  <m:r>
+                    <w:rPr>
+                      <w:rFonts w:ascii="Cambria Math" w:eastAsiaTheme="minorEastAsia" w:hAnsi="Cambria Math"/>
+                    </w:rPr>
+                    <m:t>2</m:t>
+                  </m:r>
+                </m:sup>
+              </m:sSubSup>
+              <m:r>
+                <w:rPr>
+                  <w:rFonts w:ascii="Cambria Math" w:eastAsiaTheme="minorEastAsia" w:hAnsi="Cambria Math"/>
+                </w:rPr>
+                <m:t>)</m:t>
+              </m:r>
             </m:num>
             <m:den>
               <m:r>
@@ -3233,134 +4810,34 @@
             </w:rPr>
             <m:t>⋅</m:t>
           </m:r>
-          <m:f>
-            <m:fPr>
+          <m:acc>
+            <m:accPr>
               <m:ctrlPr>
                 <w:rPr>
-                  <w:rFonts w:ascii="Cambria Math" w:eastAsiaTheme="minorEastAsia" w:hAnsi="Cambria Math"/>
+                  <w:rFonts w:ascii="Cambria Math" w:hAnsi="Cambria Math"/>
                   <w:i/>
                 </w:rPr>
               </m:ctrlPr>
-            </m:fPr>
-            <m:num>
-              <m:r>
-                <w:rPr>
-                  <w:rFonts w:ascii="Cambria Math" w:eastAsiaTheme="minorEastAsia" w:hAnsi="Cambria Math"/>
-                </w:rPr>
-                <m:t>2(</m:t>
-              </m:r>
-              <m:sSub>
-                <m:sSubPr>
-                  <m:ctrlPr>
-                    <w:rPr>
-                      <w:rFonts w:ascii="Cambria Math" w:eastAsiaTheme="minorEastAsia" w:hAnsi="Cambria Math"/>
-                      <w:i/>
-                    </w:rPr>
-                  </m:ctrlPr>
-                </m:sSubPr>
-                <m:e>
-                  <m:r>
-                    <w:rPr>
-                      <w:rFonts w:ascii="Cambria Math" w:eastAsiaTheme="minorEastAsia" w:hAnsi="Cambria Math"/>
-                    </w:rPr>
-                    <m:t>S</m:t>
-                  </m:r>
-                </m:e>
-                <m:sub>
-                  <m:r>
-                    <w:rPr>
-                      <w:rFonts w:ascii="Cambria Math" w:eastAsiaTheme="minorEastAsia" w:hAnsi="Cambria Math"/>
-                    </w:rPr>
-                    <m:t>rr</m:t>
-                  </m:r>
-                </m:sub>
-              </m:sSub>
-              <m:r>
-                <w:rPr>
-                  <w:rFonts w:ascii="Cambria Math" w:eastAsiaTheme="minorEastAsia" w:hAnsi="Cambria Math"/>
-                </w:rPr>
-                <m:t>⋅</m:t>
-              </m:r>
-              <m:sSub>
-                <m:sSubPr>
-                  <m:ctrlPr>
-                    <w:rPr>
-                      <w:rFonts w:ascii="Cambria Math" w:eastAsiaTheme="minorEastAsia" w:hAnsi="Cambria Math"/>
-                      <w:i/>
-                    </w:rPr>
-                  </m:ctrlPr>
-                </m:sSubPr>
-                <m:e>
-                  <m:r>
-                    <w:rPr>
-                      <w:rFonts w:ascii="Cambria Math" w:eastAsiaTheme="minorEastAsia" w:hAnsi="Cambria Math"/>
-                    </w:rPr>
-                    <m:t>S</m:t>
-                  </m:r>
-                </m:e>
-                <m:sub>
-                  <m:r>
-                    <w:rPr>
-                      <w:rFonts w:ascii="Cambria Math" w:eastAsiaTheme="minorEastAsia" w:hAnsi="Cambria Math"/>
-                    </w:rPr>
-                    <m:t>zz</m:t>
-                  </m:r>
-                </m:sub>
-              </m:sSub>
-              <m:r>
-                <w:rPr>
-                  <w:rFonts w:ascii="Cambria Math" w:eastAsiaTheme="minorEastAsia" w:hAnsi="Cambria Math"/>
-                </w:rPr>
-                <m:t>-</m:t>
-              </m:r>
-              <m:sSubSup>
-                <m:sSubSupPr>
-                  <m:ctrlPr>
-                    <w:rPr>
-                      <w:rFonts w:ascii="Cambria Math" w:eastAsiaTheme="minorEastAsia" w:hAnsi="Cambria Math"/>
-                      <w:i/>
-                    </w:rPr>
-                  </m:ctrlPr>
-                </m:sSubSupPr>
-                <m:e>
-                  <m:r>
-                    <w:rPr>
-                      <w:rFonts w:ascii="Cambria Math" w:eastAsiaTheme="minorEastAsia" w:hAnsi="Cambria Math"/>
-                    </w:rPr>
-                    <m:t>S</m:t>
-                  </m:r>
-                </m:e>
-                <m:sub>
-                  <m:r>
-                    <w:rPr>
-                      <w:rFonts w:ascii="Cambria Math" w:eastAsiaTheme="minorEastAsia" w:hAnsi="Cambria Math"/>
-                    </w:rPr>
-                    <m:t>rz</m:t>
-                  </m:r>
-                </m:sub>
-                <m:sup>
-                  <m:r>
-                    <w:rPr>
-                      <w:rFonts w:ascii="Cambria Math" w:eastAsiaTheme="minorEastAsia" w:hAnsi="Cambria Math"/>
-                    </w:rPr>
-                    <m:t>2</m:t>
-                  </m:r>
-                </m:sup>
-              </m:sSubSup>
-              <m:r>
-                <w:rPr>
-                  <w:rFonts w:ascii="Cambria Math" w:eastAsiaTheme="minorEastAsia" w:hAnsi="Cambria Math"/>
-                </w:rPr>
-                <m:t>)</m:t>
-              </m:r>
-            </m:num>
-            <m:den>
-              <m:r>
-                <w:rPr>
-                  <w:rFonts w:ascii="Cambria Math" w:eastAsiaTheme="minorEastAsia" w:hAnsi="Cambria Math"/>
-                </w:rPr>
-                <m:t>α(</m:t>
-              </m:r>
+            </m:accPr>
+            <m:e>
+              <m:r>
+                <w:rPr>
+                  <w:rFonts w:ascii="Cambria Math" w:hAnsi="Cambria Math"/>
+                </w:rPr>
+                <m:t>E</m:t>
+              </m:r>
+            </m:e>
+          </m:acc>
+          <m:d>
+            <m:dPr>
+              <m:ctrlPr>
+                <w:rPr>
+                  <w:rFonts w:ascii="Cambria Math" w:eastAsiaTheme="minorEastAsia" w:hAnsi="Cambria Math"/>
+                  <w:i/>
+                </w:rPr>
+              </m:ctrlPr>
+            </m:dPr>
+            <m:e>
               <m:r>
                 <m:rPr>
                   <m:sty m:val="bi"/>
@@ -3370,29 +4847,10 @@
                 </w:rPr>
                 <m:t>S</m:t>
               </m:r>
-              <m:r>
-                <w:rPr>
-                  <w:rFonts w:ascii="Cambria Math" w:eastAsiaTheme="minorEastAsia" w:hAnsi="Cambria Math"/>
-                </w:rPr>
-                <m:t>)</m:t>
-              </m:r>
-            </m:den>
-          </m:f>
+            </m:e>
+          </m:d>
         </m:oMath>
       </m:oMathPara>
-    </w:p>
-    <w:p>
-      <w:pPr>
-        <w:rPr>
-          <w:rFonts w:eastAsiaTheme="minorEastAsia"/>
-        </w:rPr>
-      </w:pPr>
-      <w:r>
-        <w:rPr>
-          <w:rFonts w:eastAsiaTheme="minorEastAsia"/>
-        </w:rPr>
-        <w:t>Confirm below simplification for equation 5.</w:t>
-      </w:r>
     </w:p>
     <w:p>
       <w:pPr>
@@ -3424,7 +4882,7 @@
                 <w:rPr>
                   <w:rFonts w:ascii="Cambria Math" w:eastAsiaTheme="minorEastAsia" w:hAnsi="Cambria Math"/>
                 </w:rPr>
-                <m:t>1</m:t>
+                <m:t>2</m:t>
               </m:r>
             </m:sub>
           </m:sSub>
@@ -3439,233 +4897,10 @@
             </m:dPr>
             <m:e>
               <m:r>
-                <m:rPr>
-                  <m:sty m:val="bi"/>
-                </m:rPr>
-                <w:rPr>
-                  <w:rFonts w:ascii="Cambria Math" w:hAnsi="Cambria Math"/>
-                </w:rPr>
-                <m:t>S</m:t>
-              </m:r>
-            </m:e>
-          </m:d>
-          <m:r>
-            <w:rPr>
-              <w:rFonts w:ascii="Cambria Math" w:eastAsiaTheme="minorEastAsia" w:hAnsi="Cambria Math"/>
-            </w:rPr>
-            <m:t>=</m:t>
-          </m:r>
-          <m:f>
-            <m:fPr>
-              <m:ctrlPr>
-                <w:rPr>
-                  <w:rFonts w:ascii="Cambria Math" w:eastAsiaTheme="minorEastAsia" w:hAnsi="Cambria Math"/>
-                  <w:i/>
-                </w:rPr>
-              </m:ctrlPr>
-            </m:fPr>
-            <m:num>
-              <m:r>
-                <w:rPr>
-                  <w:rFonts w:ascii="Cambria Math" w:eastAsiaTheme="minorEastAsia" w:hAnsi="Cambria Math"/>
-                </w:rPr>
-                <m:t>2⋅</m:t>
-              </m:r>
-              <m:sSub>
-                <m:sSubPr>
-                  <m:ctrlPr>
-                    <w:rPr>
-                      <w:rFonts w:ascii="Cambria Math" w:eastAsiaTheme="minorEastAsia" w:hAnsi="Cambria Math"/>
-                      <w:i/>
-                    </w:rPr>
-                  </m:ctrlPr>
-                </m:sSubPr>
-                <m:e>
-                  <m:r>
-                    <w:rPr>
-                      <w:rFonts w:ascii="Cambria Math" w:eastAsiaTheme="minorEastAsia" w:hAnsi="Cambria Math"/>
-                    </w:rPr>
-                    <m:t>S</m:t>
-                  </m:r>
-                </m:e>
-                <m:sub>
-                  <m:r>
-                    <w:rPr>
-                      <w:rFonts w:ascii="Cambria Math" w:eastAsiaTheme="minorEastAsia" w:hAnsi="Cambria Math"/>
-                    </w:rPr>
-                    <m:t>rz</m:t>
-                  </m:r>
-                </m:sub>
-              </m:sSub>
-              <m:r>
-                <w:rPr>
-                  <w:rFonts w:ascii="Cambria Math" w:eastAsiaTheme="minorEastAsia" w:hAnsi="Cambria Math"/>
-                </w:rPr>
-                <m:t>+</m:t>
-              </m:r>
-              <m:sSub>
-                <m:sSubPr>
-                  <m:ctrlPr>
-                    <w:rPr>
-                      <w:rFonts w:ascii="Cambria Math" w:eastAsiaTheme="minorEastAsia" w:hAnsi="Cambria Math"/>
-                      <w:i/>
-                    </w:rPr>
-                  </m:ctrlPr>
-                </m:sSubPr>
-                <m:e>
-                  <m:r>
-                    <w:rPr>
-                      <w:rFonts w:ascii="Cambria Math" w:eastAsiaTheme="minorEastAsia" w:hAnsi="Cambria Math"/>
-                    </w:rPr>
-                    <m:t>S</m:t>
-                  </m:r>
-                </m:e>
-                <m:sub>
-                  <m:r>
-                    <w:rPr>
-                      <w:rFonts w:ascii="Cambria Math" w:eastAsiaTheme="minorEastAsia" w:hAnsi="Cambria Math"/>
-                    </w:rPr>
-                    <m:t>zz</m:t>
-                  </m:r>
-                </m:sub>
-              </m:sSub>
-            </m:num>
-            <m:den>
-              <m:r>
-                <w:rPr>
-                  <w:rFonts w:ascii="Cambria Math" w:eastAsiaTheme="minorEastAsia" w:hAnsi="Cambria Math"/>
-                </w:rPr>
-                <m:t>2</m:t>
-              </m:r>
-            </m:den>
-          </m:f>
-          <m:r>
-            <w:rPr>
-              <w:rFonts w:ascii="Cambria Math" w:eastAsiaTheme="minorEastAsia" w:hAnsi="Cambria Math"/>
-            </w:rPr>
-            <m:t>⋅</m:t>
-          </m:r>
-          <m:acc>
-            <m:accPr>
-              <m:ctrlPr>
-                <w:rPr>
-                  <w:rFonts w:ascii="Cambria Math" w:hAnsi="Cambria Math"/>
-                  <w:i/>
-                </w:rPr>
-              </m:ctrlPr>
-            </m:accPr>
-            <m:e>
-              <m:r>
-                <w:rPr>
-                  <w:rFonts w:ascii="Cambria Math" w:hAnsi="Cambria Math"/>
-                </w:rPr>
-                <m:t>E</m:t>
-              </m:r>
-            </m:e>
-          </m:acc>
-          <m:d>
-            <m:dPr>
-              <m:ctrlPr>
-                <w:rPr>
-                  <w:rFonts w:ascii="Cambria Math" w:eastAsiaTheme="minorEastAsia" w:hAnsi="Cambria Math"/>
-                  <w:i/>
-                </w:rPr>
-              </m:ctrlPr>
-            </m:dPr>
-            <m:e>
-              <m:r>
-                <m:rPr>
-                  <m:sty m:val="bi"/>
-                </m:rPr>
-                <w:rPr>
-                  <w:rFonts w:ascii="Cambria Math" w:hAnsi="Cambria Math"/>
-                </w:rPr>
-                <m:t>S</m:t>
-              </m:r>
-            </m:e>
-          </m:d>
-        </m:oMath>
-      </m:oMathPara>
-    </w:p>
-    <w:p>
-      <w:pPr>
-        <w:pStyle w:val="ListParagraph"/>
-        <w:numPr>
-          <w:ilvl w:val="0"/>
-          <w:numId w:val="1"/>
-        </w:numPr>
-        <w:rPr>
-          <w:rFonts w:eastAsiaTheme="minorEastAsia"/>
-        </w:rPr>
-      </w:pPr>
-      <w:r>
-        <w:rPr>
-          <w:rFonts w:eastAsiaTheme="minorEastAsia"/>
-        </w:rPr>
-        <w:t xml:space="preserve"> </w:t>
-      </w:r>
-    </w:p>
-    <w:p>
-      <w:pPr>
-        <w:rPr>
-          <w:rFonts w:eastAsiaTheme="minorEastAsia"/>
-        </w:rPr>
-      </w:pPr>
-      <m:oMathPara>
-        <m:oMath>
-          <m:sSub>
-            <m:sSubPr>
-              <m:ctrlPr>
-                <w:rPr>
-                  <w:rFonts w:ascii="Cambria Math" w:eastAsiaTheme="minorEastAsia" w:hAnsi="Cambria Math"/>
-                  <w:i/>
-                </w:rPr>
-              </m:ctrlPr>
-            </m:sSubPr>
-            <m:e>
-              <m:r>
-                <w:rPr>
-                  <w:rFonts w:ascii="Cambria Math" w:eastAsiaTheme="minorEastAsia" w:hAnsi="Cambria Math"/>
-                </w:rPr>
-                <m:t>f</m:t>
-              </m:r>
-            </m:e>
-            <m:sub>
-              <m:r>
-                <w:rPr>
-                  <w:rFonts w:ascii="Cambria Math" w:eastAsiaTheme="minorEastAsia" w:hAnsi="Cambria Math"/>
-                </w:rPr>
-                <m:t>2</m:t>
-              </m:r>
-            </m:sub>
-          </m:sSub>
-          <m:d>
-            <m:dPr>
-              <m:ctrlPr>
-                <w:rPr>
-                  <w:rFonts w:ascii="Cambria Math" w:eastAsiaTheme="minorEastAsia" w:hAnsi="Cambria Math"/>
-                  <w:i/>
-                </w:rPr>
-              </m:ctrlPr>
-            </m:dPr>
-            <m:e>
-              <m:r>
-                <w:rPr>
-                  <w:rFonts w:ascii="Cambria Math" w:eastAsiaTheme="minorEastAsia" w:hAnsi="Cambria Math"/>
-                </w:rPr>
-                <m:t>s</m:t>
-              </m:r>
-              <m:r>
-                <w:rPr>
-                  <w:rFonts w:ascii="Cambria Math" w:eastAsiaTheme="minorEastAsia" w:hAnsi="Cambria Math"/>
-                </w:rPr>
-                <m:t>;</m:t>
-              </m:r>
-              <m:r>
-                <w:rPr>
-                  <w:rFonts w:ascii="Cambria Math" w:eastAsiaTheme="minorEastAsia" w:hAnsi="Cambria Math"/>
-                </w:rPr>
-                <m:t>c,</m:t>
+                <w:rPr>
+                  <w:rFonts w:ascii="Cambria Math" w:eastAsiaTheme="minorEastAsia" w:hAnsi="Cambria Math"/>
+                </w:rPr>
+                <m:t>s;c,</m:t>
               </m:r>
               <m:sSub>
                 <m:sSubPr>
@@ -3848,225 +5083,6 @@
           <w:rFonts w:eastAsiaTheme="minorEastAsia"/>
         </w:rPr>
       </w:pPr>
-      <w:r>
-        <w:rPr>
-          <w:rFonts w:eastAsiaTheme="minorEastAsia"/>
-        </w:rPr>
-        <w:t xml:space="preserve"> </w:t>
-      </w:r>
-    </w:p>
-    <w:p>
-      <w:pPr>
-        <w:rPr>
-          <w:rFonts w:eastAsiaTheme="minorEastAsia"/>
-        </w:rPr>
-      </w:pPr>
-      <m:oMathPara>
-        <m:oMath>
-          <m:acc>
-            <m:accPr>
-              <m:ctrlPr>
-                <w:rPr>
-                  <w:rFonts w:ascii="Cambria Math" w:hAnsi="Cambria Math"/>
-                  <w:i/>
-                </w:rPr>
-              </m:ctrlPr>
-            </m:accPr>
-            <m:e>
-              <m:r>
-                <w:rPr>
-                  <w:rFonts w:ascii="Cambria Math" w:hAnsi="Cambria Math"/>
-                </w:rPr>
-                <m:t>E</m:t>
-              </m:r>
-            </m:e>
-          </m:acc>
-          <m:d>
-            <m:dPr>
-              <m:ctrlPr>
-                <w:rPr>
-                  <w:rFonts w:ascii="Cambria Math" w:eastAsiaTheme="minorEastAsia" w:hAnsi="Cambria Math"/>
-                  <w:i/>
-                </w:rPr>
-              </m:ctrlPr>
-            </m:dPr>
-            <m:e>
-              <m:r>
-                <m:rPr>
-                  <m:sty m:val="bi"/>
-                </m:rPr>
-                <w:rPr>
-                  <w:rFonts w:ascii="Cambria Math" w:hAnsi="Cambria Math"/>
-                </w:rPr>
-                <m:t>S</m:t>
-              </m:r>
-            </m:e>
-          </m:d>
-          <m:r>
-            <w:rPr>
-              <w:rFonts w:ascii="Cambria Math" w:eastAsiaTheme="minorEastAsia" w:hAnsi="Cambria Math"/>
-            </w:rPr>
-            <m:t>=-</m:t>
-          </m:r>
-          <m:f>
-            <m:fPr>
-              <m:ctrlPr>
-                <w:rPr>
-                  <w:rFonts w:ascii="Cambria Math" w:eastAsiaTheme="minorEastAsia" w:hAnsi="Cambria Math"/>
-                  <w:i/>
-                </w:rPr>
-              </m:ctrlPr>
-            </m:fPr>
-            <m:num>
-              <m:r>
-                <w:rPr>
-                  <w:rFonts w:ascii="Cambria Math" w:eastAsiaTheme="minorEastAsia" w:hAnsi="Cambria Math"/>
-                </w:rPr>
-                <m:t>2⋅(</m:t>
-              </m:r>
-              <m:sSub>
-                <m:sSubPr>
-                  <m:ctrlPr>
-                    <w:rPr>
-                      <w:rFonts w:ascii="Cambria Math" w:eastAsiaTheme="minorEastAsia" w:hAnsi="Cambria Math"/>
-                      <w:i/>
-                    </w:rPr>
-                  </m:ctrlPr>
-                </m:sSubPr>
-                <m:e>
-                  <m:r>
-                    <w:rPr>
-                      <w:rFonts w:ascii="Cambria Math" w:eastAsiaTheme="minorEastAsia" w:hAnsi="Cambria Math"/>
-                    </w:rPr>
-                    <m:t>S</m:t>
-                  </m:r>
-                </m:e>
-                <m:sub>
-                  <m:r>
-                    <w:rPr>
-                      <w:rFonts w:ascii="Cambria Math" w:eastAsiaTheme="minorEastAsia" w:hAnsi="Cambria Math"/>
-                    </w:rPr>
-                    <m:t>rr</m:t>
-                  </m:r>
-                </m:sub>
-              </m:sSub>
-              <m:r>
-                <w:rPr>
-                  <w:rFonts w:ascii="Cambria Math" w:eastAsiaTheme="minorEastAsia" w:hAnsi="Cambria Math"/>
-                </w:rPr>
-                <m:t>⋅</m:t>
-              </m:r>
-              <m:sSub>
-                <m:sSubPr>
-                  <m:ctrlPr>
-                    <w:rPr>
-                      <w:rFonts w:ascii="Cambria Math" w:eastAsiaTheme="minorEastAsia" w:hAnsi="Cambria Math"/>
-                      <w:i/>
-                    </w:rPr>
-                  </m:ctrlPr>
-                </m:sSubPr>
-                <m:e>
-                  <m:r>
-                    <w:rPr>
-                      <w:rFonts w:ascii="Cambria Math" w:eastAsiaTheme="minorEastAsia" w:hAnsi="Cambria Math"/>
-                    </w:rPr>
-                    <m:t>S</m:t>
-                  </m:r>
-                </m:e>
-                <m:sub>
-                  <m:r>
-                    <w:rPr>
-                      <w:rFonts w:ascii="Cambria Math" w:eastAsiaTheme="minorEastAsia" w:hAnsi="Cambria Math"/>
-                    </w:rPr>
-                    <m:t>zz</m:t>
-                  </m:r>
-                </m:sub>
-              </m:sSub>
-              <m:r>
-                <w:rPr>
-                  <w:rFonts w:ascii="Cambria Math" w:eastAsiaTheme="minorEastAsia" w:hAnsi="Cambria Math"/>
-                </w:rPr>
-                <m:t>-</m:t>
-              </m:r>
-              <m:sSubSup>
-                <m:sSubSupPr>
-                  <m:ctrlPr>
-                    <w:rPr>
-                      <w:rFonts w:ascii="Cambria Math" w:eastAsiaTheme="minorEastAsia" w:hAnsi="Cambria Math"/>
-                      <w:i/>
-                    </w:rPr>
-                  </m:ctrlPr>
-                </m:sSubSupPr>
-                <m:e>
-                  <m:r>
-                    <w:rPr>
-                      <w:rFonts w:ascii="Cambria Math" w:eastAsiaTheme="minorEastAsia" w:hAnsi="Cambria Math"/>
-                    </w:rPr>
-                    <m:t>S</m:t>
-                  </m:r>
-                </m:e>
-                <m:sub>
-                  <m:r>
-                    <w:rPr>
-                      <w:rFonts w:ascii="Cambria Math" w:eastAsiaTheme="minorEastAsia" w:hAnsi="Cambria Math"/>
-                    </w:rPr>
-                    <m:t>rz</m:t>
-                  </m:r>
-                </m:sub>
-                <m:sup>
-                  <m:r>
-                    <w:rPr>
-                      <w:rFonts w:ascii="Cambria Math" w:eastAsiaTheme="minorEastAsia" w:hAnsi="Cambria Math"/>
-                    </w:rPr>
-                    <m:t>2</m:t>
-                  </m:r>
-                </m:sup>
-              </m:sSubSup>
-              <m:r>
-                <w:rPr>
-                  <w:rFonts w:ascii="Cambria Math" w:eastAsiaTheme="minorEastAsia" w:hAnsi="Cambria Math"/>
-                </w:rPr>
-                <m:t>)</m:t>
-              </m:r>
-            </m:num>
-            <m:den>
-              <m:r>
-                <w:rPr>
-                  <w:rFonts w:ascii="Cambria Math" w:eastAsiaTheme="minorEastAsia" w:hAnsi="Cambria Math"/>
-                </w:rPr>
-                <m:t>α(</m:t>
-              </m:r>
-              <m:r>
-                <m:rPr>
-                  <m:sty m:val="bi"/>
-                </m:rPr>
-                <w:rPr>
-                  <w:rFonts w:ascii="Cambria Math" w:hAnsi="Cambria Math"/>
-                </w:rPr>
-                <m:t>S</m:t>
-              </m:r>
-              <m:r>
-                <w:rPr>
-                  <w:rFonts w:ascii="Cambria Math" w:eastAsiaTheme="minorEastAsia" w:hAnsi="Cambria Math"/>
-                </w:rPr>
-                <m:t>)</m:t>
-              </m:r>
-            </m:den>
-          </m:f>
-        </m:oMath>
-      </m:oMathPara>
-    </w:p>
-    <w:p>
-      <w:pPr>
-        <w:pStyle w:val="ListParagraph"/>
-        <w:numPr>
-          <w:ilvl w:val="0"/>
-          <w:numId w:val="1"/>
-        </w:numPr>
-        <w:rPr>
-          <w:rFonts w:eastAsiaTheme="minorEastAsia"/>
-        </w:rPr>
-      </w:pPr>
     </w:p>
     <w:p>
       <w:pPr>
@@ -4080,19 +5096,7 @@
             <w:rPr>
               <w:rFonts w:ascii="Cambria Math" w:hAnsi="Cambria Math"/>
             </w:rPr>
-            <m:t>f(</m:t>
-          </m:r>
-          <m:r>
-            <w:rPr>
-              <w:rFonts w:ascii="Cambria Math" w:hAnsi="Cambria Math"/>
-            </w:rPr>
-            <m:t>s</m:t>
-          </m:r>
-          <m:r>
-            <w:rPr>
-              <w:rFonts w:ascii="Cambria Math" w:hAnsi="Cambria Math"/>
-            </w:rPr>
-            <m:t>;</m:t>
+            <m:t>f(s;</m:t>
           </m:r>
           <m:r>
             <w:rPr>
@@ -4247,13 +5251,7 @@
             <w:rPr>
               <w:rFonts w:ascii="Cambria Math" w:hAnsi="Cambria Math"/>
             </w:rPr>
-            <m:t>,k</m:t>
-          </m:r>
-          <m:r>
-            <w:rPr>
-              <w:rFonts w:ascii="Cambria Math" w:hAnsi="Cambria Math"/>
-            </w:rPr>
-            <m:t>)=</m:t>
+            <m:t>,k)=</m:t>
           </m:r>
           <m:f>
             <m:fPr>
@@ -4399,7 +5397,6 @@
         <w:rPr>
           <w:rFonts w:eastAsiaTheme="minorEastAsia"/>
         </w:rPr>
-        <w:lastRenderedPageBreak/>
         <w:t>Confirm below simpli</w:t>
       </w:r>
       <w:r>
@@ -4424,7 +5421,7 @@
         <w:rPr>
           <w:rFonts w:eastAsiaTheme="minorEastAsia"/>
         </w:rPr>
-        <w:t>8</w:t>
+        <w:t>7</w:t>
       </w:r>
     </w:p>
     <w:p>
@@ -4455,19 +5452,7 @@
                 <w:rPr>
                   <w:rFonts w:ascii="Cambria Math" w:eastAsiaTheme="minorEastAsia" w:hAnsi="Cambria Math"/>
                 </w:rPr>
-                <m:t>s</m:t>
-              </m:r>
-              <m:r>
-                <w:rPr>
-                  <w:rFonts w:ascii="Cambria Math" w:eastAsiaTheme="minorEastAsia" w:hAnsi="Cambria Math"/>
-                </w:rPr>
-                <m:t>;</m:t>
-              </m:r>
-              <m:r>
-                <w:rPr>
-                  <w:rFonts w:ascii="Cambria Math" w:eastAsiaTheme="minorEastAsia" w:hAnsi="Cambria Math"/>
-                </w:rPr>
-                <m:t>c,</m:t>
+                <m:t>s;c,</m:t>
               </m:r>
               <m:sSub>
                 <m:sSubPr>
@@ -4859,1296 +5844,18 @@
     </w:p>
     <w:p>
       <w:pPr>
-        <w:pStyle w:val="Heading2"/>
-      </w:pPr>
-      <w:r>
-        <w:t>FINAL EQUATION</w:t>
-      </w:r>
-    </w:p>
-    <w:p>
-      <w:r>
-        <w:t xml:space="preserve">Divided by </w:t>
-      </w:r>
-      <m:oMath>
-        <m:r>
-          <w:rPr>
-            <w:rFonts w:ascii="Cambria Math" w:hAnsi="Cambria Math"/>
-          </w:rPr>
-          <m:t>2⋅</m:t>
-        </m:r>
-        <m:sSub>
-          <m:sSubPr>
-            <m:ctrlPr>
-              <w:rPr>
-                <w:rFonts w:ascii="Cambria Math" w:hAnsi="Cambria Math"/>
-                <w:i/>
-              </w:rPr>
-            </m:ctrlPr>
-          </m:sSubPr>
-          <m:e>
-            <m:r>
-              <w:rPr>
-                <w:rFonts w:ascii="Cambria Math" w:hAnsi="Cambria Math"/>
-              </w:rPr>
-              <m:t>ϵ</m:t>
-            </m:r>
-          </m:e>
-          <m:sub>
-            <m:r>
-              <w:rPr>
-                <w:rFonts w:ascii="Cambria Math" w:hAnsi="Cambria Math"/>
-              </w:rPr>
-              <m:t>zz</m:t>
-            </m:r>
-          </m:sub>
-        </m:sSub>
-        <m:r>
-          <w:rPr>
-            <w:rFonts w:ascii="Cambria Math" w:eastAsiaTheme="minorEastAsia" w:hAnsi="Cambria Math"/>
-          </w:rPr>
-          <m:t>(s)</m:t>
-        </m:r>
-      </m:oMath>
-      <w:r>
-        <w:t xml:space="preserve"> to make equation formatted better</w:t>
-      </w:r>
-    </w:p>
-    <w:p>
-      <w:pPr>
         <w:rPr>
           <w:rFonts w:eastAsiaTheme="minorEastAsia"/>
         </w:rPr>
       </w:pPr>
-      <m:oMathPara>
-        <m:oMathParaPr>
-          <m:jc m:val="left"/>
-        </m:oMathParaPr>
-        <m:oMath>
-          <m:f>
-            <m:fPr>
-              <m:ctrlPr>
-                <w:rPr>
-                  <w:rFonts w:ascii="Cambria Math" w:hAnsi="Cambria Math"/>
-                  <w:i/>
-                </w:rPr>
-              </m:ctrlPr>
-            </m:fPr>
-            <m:num>
-              <m:acc>
-                <m:accPr>
-                  <m:chr m:val="̅"/>
-                  <m:ctrlPr>
-                    <w:rPr>
-                      <w:rFonts w:ascii="Cambria Math" w:hAnsi="Cambria Math"/>
-                      <w:i/>
-                    </w:rPr>
-                  </m:ctrlPr>
-                </m:accPr>
-                <m:e>
-                  <m:r>
-                    <w:rPr>
-                      <w:rFonts w:ascii="Cambria Math" w:hAnsi="Cambria Math"/>
-                    </w:rPr>
-                    <m:t>σ</m:t>
-                  </m:r>
-                </m:e>
-              </m:acc>
-              <m:r>
-                <w:rPr>
-                  <w:rFonts w:ascii="Cambria Math" w:hAnsi="Cambria Math"/>
-                </w:rPr>
-                <m:t>(s)</m:t>
-              </m:r>
-            </m:num>
-            <m:den>
-              <m:r>
-                <w:rPr>
-                  <w:rFonts w:ascii="Cambria Math" w:hAnsi="Cambria Math"/>
-                </w:rPr>
-                <m:t>2⋅</m:t>
-              </m:r>
-              <m:sSub>
-                <m:sSubPr>
-                  <m:ctrlPr>
-                    <w:rPr>
-                      <w:rFonts w:ascii="Cambria Math" w:hAnsi="Cambria Math"/>
-                      <w:i/>
-                    </w:rPr>
-                  </m:ctrlPr>
-                </m:sSubPr>
-                <m:e>
-                  <m:r>
-                    <w:rPr>
-                      <w:rFonts w:ascii="Cambria Math" w:hAnsi="Cambria Math"/>
-                    </w:rPr>
-                    <m:t>ϵ</m:t>
-                  </m:r>
-                </m:e>
-                <m:sub>
-                  <m:r>
-                    <w:rPr>
-                      <w:rFonts w:ascii="Cambria Math" w:hAnsi="Cambria Math"/>
-                    </w:rPr>
-                    <m:t>zz</m:t>
-                  </m:r>
-                </m:sub>
-              </m:sSub>
-              <m:r>
-                <w:rPr>
-                  <w:rFonts w:ascii="Cambria Math" w:hAnsi="Cambria Math"/>
-                </w:rPr>
-                <m:t>(s)</m:t>
-              </m:r>
-            </m:den>
-          </m:f>
-          <m:r>
-            <m:rPr>
-              <m:brk/>
-            </m:rPr>
-            <w:rPr>
-              <w:rFonts w:ascii="Cambria Math" w:hAnsi="Cambria Math"/>
-            </w:rPr>
-            <m:t>=</m:t>
-          </m:r>
-          <m:sSub>
-            <m:sSubPr>
-              <m:ctrlPr>
-                <w:rPr>
-                  <w:rFonts w:ascii="Cambria Math" w:hAnsi="Cambria Math"/>
-                  <w:i/>
-                </w:rPr>
-              </m:ctrlPr>
-            </m:sSubPr>
-            <m:e>
-              <m:r>
-                <w:rPr>
-                  <w:rFonts w:ascii="Cambria Math" w:hAnsi="Cambria Math"/>
-                </w:rPr>
-                <m:t>C</m:t>
-              </m:r>
-            </m:e>
-            <m:sub>
-              <m:r>
-                <w:rPr>
-                  <w:rFonts w:ascii="Cambria Math" w:hAnsi="Cambria Math"/>
-                </w:rPr>
-                <m:t>13</m:t>
-              </m:r>
-            </m:sub>
-          </m:sSub>
-          <m:d>
-            <m:dPr>
-              <m:ctrlPr>
-                <w:rPr>
-                  <w:rFonts w:ascii="Cambria Math" w:hAnsi="Cambria Math"/>
-                  <w:i/>
-                </w:rPr>
-              </m:ctrlPr>
-            </m:dPr>
-            <m:e>
-              <m:r>
-                <m:rPr>
-                  <m:sty m:val="bi"/>
-                </m:rPr>
-                <w:rPr>
-                  <w:rFonts w:ascii="Cambria Math" w:hAnsi="Cambria Math"/>
-                </w:rPr>
-                <m:t>S</m:t>
-              </m:r>
-            </m:e>
-          </m:d>
-          <m:r>
-            <w:rPr>
-              <w:rFonts w:ascii="Cambria Math" w:hAnsi="Cambria Math"/>
-            </w:rPr>
-            <m:t>⋅</m:t>
-          </m:r>
-          <m:d>
-            <m:dPr>
-              <m:ctrlPr>
-                <w:rPr>
-                  <w:rFonts w:ascii="Cambria Math" w:hAnsi="Cambria Math"/>
-                  <w:i/>
-                </w:rPr>
-              </m:ctrlPr>
-            </m:dPr>
-            <m:e>
-              <m:r>
-                <w:rPr>
-                  <w:rFonts w:ascii="Cambria Math" w:hAnsi="Cambria Math"/>
-                </w:rPr>
-                <m:t>g</m:t>
-              </m:r>
-              <m:d>
-                <m:dPr>
-                  <m:ctrlPr>
-                    <w:rPr>
-                      <w:rFonts w:ascii="Cambria Math" w:hAnsi="Cambria Math"/>
-                      <w:i/>
-                    </w:rPr>
-                  </m:ctrlPr>
-                </m:dPr>
-                <m:e>
-                  <m:r>
-                    <m:rPr>
-                      <m:sty m:val="bi"/>
-                    </m:rPr>
-                    <w:rPr>
-                      <w:rFonts w:ascii="Cambria Math" w:hAnsi="Cambria Math"/>
-                    </w:rPr>
-                    <m:t>S</m:t>
-                  </m:r>
-                </m:e>
-              </m:d>
-              <m:r>
-                <w:rPr>
-                  <w:rFonts w:ascii="Cambria Math" w:hAnsi="Cambria Math"/>
-                </w:rPr>
-                <m:t>⋅</m:t>
-              </m:r>
-              <m:f>
-                <m:fPr>
-                  <m:ctrlPr>
-                    <w:rPr>
-                      <w:rFonts w:ascii="Cambria Math" w:hAnsi="Cambria Math"/>
-                      <w:i/>
-                    </w:rPr>
-                  </m:ctrlPr>
-                </m:fPr>
-                <m:num>
-                  <m:f>
-                    <m:fPr>
-                      <m:ctrlPr>
-                        <w:rPr>
-                          <w:rFonts w:ascii="Cambria Math" w:hAnsi="Cambria Math"/>
-                          <w:i/>
-                        </w:rPr>
-                      </m:ctrlPr>
-                    </m:fPr>
-                    <m:num>
-                      <m:sSub>
-                        <m:sSubPr>
-                          <m:ctrlPr>
-                            <w:rPr>
-                              <w:rFonts w:ascii="Cambria Math" w:hAnsi="Cambria Math"/>
-                              <w:i/>
-                            </w:rPr>
-                          </m:ctrlPr>
-                        </m:sSubPr>
-                        <m:e>
-                          <m:r>
-                            <w:rPr>
-                              <w:rFonts w:ascii="Cambria Math" w:hAnsi="Cambria Math"/>
-                            </w:rPr>
-                            <m:t>I</m:t>
-                          </m:r>
-                        </m:e>
-                        <m:sub>
-                          <m:r>
-                            <w:rPr>
-                              <w:rFonts w:ascii="Cambria Math" w:hAnsi="Cambria Math"/>
-                            </w:rPr>
-                            <m:t>1</m:t>
-                          </m:r>
-                        </m:sub>
-                      </m:sSub>
-                      <m:d>
-                        <m:dPr>
-                          <m:ctrlPr>
-                            <w:rPr>
-                              <w:rFonts w:ascii="Cambria Math" w:hAnsi="Cambria Math"/>
-                              <w:i/>
-                            </w:rPr>
-                          </m:ctrlPr>
-                        </m:dPr>
-                        <m:e>
-                          <m:rad>
-                            <m:radPr>
-                              <m:degHide m:val="1"/>
-                              <m:ctrlPr>
-                                <w:rPr>
-                                  <w:rFonts w:ascii="Cambria Math" w:hAnsi="Cambria Math"/>
-                                  <w:i/>
-                                </w:rPr>
-                              </m:ctrlPr>
-                            </m:radPr>
-                            <m:deg/>
-                            <m:e>
-                              <m:r>
-                                <w:rPr>
-                                  <w:rFonts w:ascii="Cambria Math" w:hAnsi="Cambria Math"/>
-                                </w:rPr>
-                                <m:t>f(s)</m:t>
-                              </m:r>
-                            </m:e>
-                          </m:rad>
-                        </m:e>
-                      </m:d>
-                    </m:num>
-                    <m:den>
-                      <m:rad>
-                        <m:radPr>
-                          <m:degHide m:val="1"/>
-                          <m:ctrlPr>
-                            <w:rPr>
-                              <w:rFonts w:ascii="Cambria Math" w:hAnsi="Cambria Math"/>
-                              <w:i/>
-                            </w:rPr>
-                          </m:ctrlPr>
-                        </m:radPr>
-                        <m:deg/>
-                        <m:e>
-                          <m:r>
-                            <w:rPr>
-                              <w:rFonts w:ascii="Cambria Math" w:hAnsi="Cambria Math"/>
-                            </w:rPr>
-                            <m:t>f</m:t>
-                          </m:r>
-                        </m:e>
-                      </m:rad>
-                    </m:den>
-                  </m:f>
-                </m:num>
-                <m:den>
-                  <m:acc>
-                    <m:accPr>
-                      <m:ctrlPr>
-                        <w:rPr>
-                          <w:rFonts w:ascii="Cambria Math" w:hAnsi="Cambria Math"/>
-                          <w:i/>
-                        </w:rPr>
-                      </m:ctrlPr>
-                    </m:accPr>
-                    <m:e>
-                      <m:r>
-                        <w:rPr>
-                          <w:rFonts w:ascii="Cambria Math" w:hAnsi="Cambria Math"/>
-                        </w:rPr>
-                        <m:t>E</m:t>
-                      </m:r>
-                    </m:e>
-                  </m:acc>
-                  <m:d>
-                    <m:dPr>
-                      <m:ctrlPr>
-                        <w:rPr>
-                          <w:rFonts w:ascii="Cambria Math" w:hAnsi="Cambria Math"/>
-                          <w:i/>
-                        </w:rPr>
-                      </m:ctrlPr>
-                    </m:dPr>
-                    <m:e>
-                      <m:sSub>
-                        <m:sSubPr>
-                          <m:ctrlPr>
-                            <w:rPr>
-                              <w:rFonts w:ascii="Cambria Math" w:hAnsi="Cambria Math"/>
-                              <w:i/>
-                            </w:rPr>
-                          </m:ctrlPr>
-                        </m:sSubPr>
-                        <m:e>
-                          <m:r>
-                            <w:rPr>
-                              <w:rFonts w:ascii="Cambria Math" w:hAnsi="Cambria Math"/>
-                            </w:rPr>
-                            <m:t>S</m:t>
-                          </m:r>
-                        </m:e>
-                        <m:sub>
-                          <m:r>
-                            <w:rPr>
-                              <w:rFonts w:ascii="Cambria Math" w:hAnsi="Cambria Math"/>
-                            </w:rPr>
-                            <m:t>ij</m:t>
-                          </m:r>
-                        </m:sub>
-                      </m:sSub>
-                    </m:e>
-                  </m:d>
-                  <m:r>
-                    <w:rPr>
-                      <w:rFonts w:ascii="Cambria Math" w:hAnsi="Cambria Math"/>
-                    </w:rPr>
-                    <m:t>⋅</m:t>
-                  </m:r>
-                  <m:sSub>
-                    <m:sSubPr>
-                      <m:ctrlPr>
-                        <w:rPr>
-                          <w:rFonts w:ascii="Cambria Math" w:hAnsi="Cambria Math"/>
-                          <w:i/>
-                        </w:rPr>
-                      </m:ctrlPr>
-                    </m:sSubPr>
-                    <m:e>
-                      <m:r>
-                        <w:rPr>
-                          <w:rFonts w:ascii="Cambria Math" w:hAnsi="Cambria Math"/>
-                        </w:rPr>
-                        <m:t>I</m:t>
-                      </m:r>
-                    </m:e>
-                    <m:sub>
-                      <m:r>
-                        <w:rPr>
-                          <w:rFonts w:ascii="Cambria Math" w:hAnsi="Cambria Math"/>
-                        </w:rPr>
-                        <m:t>0</m:t>
-                      </m:r>
-                    </m:sub>
-                  </m:sSub>
-                  <m:d>
-                    <m:dPr>
-                      <m:ctrlPr>
-                        <w:rPr>
-                          <w:rFonts w:ascii="Cambria Math" w:hAnsi="Cambria Math"/>
-                          <w:i/>
-                        </w:rPr>
-                      </m:ctrlPr>
-                    </m:dPr>
-                    <m:e>
-                      <m:rad>
-                        <m:radPr>
-                          <m:degHide m:val="1"/>
-                          <m:ctrlPr>
-                            <w:rPr>
-                              <w:rFonts w:ascii="Cambria Math" w:hAnsi="Cambria Math"/>
-                              <w:i/>
-                            </w:rPr>
-                          </m:ctrlPr>
-                        </m:radPr>
-                        <m:deg/>
-                        <m:e>
-                          <m:r>
-                            <w:rPr>
-                              <w:rFonts w:ascii="Cambria Math" w:hAnsi="Cambria Math"/>
-                            </w:rPr>
-                            <m:t>f(s)</m:t>
-                          </m:r>
-                        </m:e>
-                      </m:rad>
-                    </m:e>
-                  </m:d>
-                  <m:r>
-                    <w:rPr>
-                      <w:rFonts w:ascii="Cambria Math" w:hAnsi="Cambria Math"/>
-                    </w:rPr>
-                    <m:t>-2⋅</m:t>
-                  </m:r>
-                  <m:f>
-                    <m:fPr>
-                      <m:ctrlPr>
-                        <w:rPr>
-                          <w:rFonts w:ascii="Cambria Math" w:hAnsi="Cambria Math"/>
-                          <w:i/>
-                        </w:rPr>
-                      </m:ctrlPr>
-                    </m:fPr>
-                    <m:num>
-                      <m:sSub>
-                        <m:sSubPr>
-                          <m:ctrlPr>
-                            <w:rPr>
-                              <w:rFonts w:ascii="Cambria Math" w:hAnsi="Cambria Math"/>
-                              <w:i/>
-                            </w:rPr>
-                          </m:ctrlPr>
-                        </m:sSubPr>
-                        <m:e>
-                          <m:r>
-                            <w:rPr>
-                              <w:rFonts w:ascii="Cambria Math" w:hAnsi="Cambria Math"/>
-                            </w:rPr>
-                            <m:t>I</m:t>
-                          </m:r>
-                        </m:e>
-                        <m:sub>
-                          <m:r>
-                            <w:rPr>
-                              <w:rFonts w:ascii="Cambria Math" w:hAnsi="Cambria Math"/>
-                            </w:rPr>
-                            <m:t>1</m:t>
-                          </m:r>
-                        </m:sub>
-                      </m:sSub>
-                      <m:d>
-                        <m:dPr>
-                          <m:ctrlPr>
-                            <w:rPr>
-                              <w:rFonts w:ascii="Cambria Math" w:hAnsi="Cambria Math"/>
-                              <w:i/>
-                            </w:rPr>
-                          </m:ctrlPr>
-                        </m:dPr>
-                        <m:e>
-                          <m:rad>
-                            <m:radPr>
-                              <m:degHide m:val="1"/>
-                              <m:ctrlPr>
-                                <w:rPr>
-                                  <w:rFonts w:ascii="Cambria Math" w:hAnsi="Cambria Math"/>
-                                  <w:i/>
-                                </w:rPr>
-                              </m:ctrlPr>
-                            </m:radPr>
-                            <m:deg/>
-                            <m:e>
-                              <m:r>
-                                <w:rPr>
-                                  <w:rFonts w:ascii="Cambria Math" w:hAnsi="Cambria Math"/>
-                                </w:rPr>
-                                <m:t>f(s)</m:t>
-                              </m:r>
-                            </m:e>
-                          </m:rad>
-                        </m:e>
-                      </m:d>
-                    </m:num>
-                    <m:den>
-                      <m:rad>
-                        <m:radPr>
-                          <m:degHide m:val="1"/>
-                          <m:ctrlPr>
-                            <w:rPr>
-                              <w:rFonts w:ascii="Cambria Math" w:hAnsi="Cambria Math"/>
-                              <w:i/>
-                            </w:rPr>
-                          </m:ctrlPr>
-                        </m:radPr>
-                        <m:deg/>
-                        <m:e>
-                          <m:r>
-                            <w:rPr>
-                              <w:rFonts w:ascii="Cambria Math" w:hAnsi="Cambria Math"/>
-                            </w:rPr>
-                            <m:t>f(s)</m:t>
-                          </m:r>
-                        </m:e>
-                      </m:rad>
-                    </m:den>
-                  </m:f>
-                </m:den>
-              </m:f>
-              <m:r>
-                <w:rPr>
-                  <w:rFonts w:ascii="Cambria Math" w:hAnsi="Cambria Math"/>
-                </w:rPr>
-                <m:t>-</m:t>
-              </m:r>
-              <m:f>
-                <m:fPr>
-                  <m:ctrlPr>
-                    <w:rPr>
-                      <w:rFonts w:ascii="Cambria Math" w:eastAsiaTheme="minorEastAsia" w:hAnsi="Cambria Math"/>
-                      <w:i/>
-                    </w:rPr>
-                  </m:ctrlPr>
-                </m:fPr>
-                <m:num>
-                  <m:r>
-                    <w:rPr>
-                      <w:rFonts w:ascii="Cambria Math" w:eastAsiaTheme="minorEastAsia" w:hAnsi="Cambria Math"/>
-                    </w:rPr>
-                    <m:t>1</m:t>
-                  </m:r>
-                </m:num>
-                <m:den>
-                  <m:r>
-                    <w:rPr>
-                      <w:rFonts w:ascii="Cambria Math" w:eastAsiaTheme="minorEastAsia" w:hAnsi="Cambria Math"/>
-                    </w:rPr>
-                    <m:t>2</m:t>
-                  </m:r>
-                </m:den>
-              </m:f>
-              <m:r>
-                <w:rPr>
-                  <w:rFonts w:ascii="Cambria Math" w:hAnsi="Cambria Math"/>
-                </w:rPr>
-                <m:t xml:space="preserve"> </m:t>
-              </m:r>
-            </m:e>
-          </m:d>
-          <m:r>
-            <m:rPr>
-              <m:brk/>
-            </m:rPr>
-            <w:rPr>
-              <w:rFonts w:ascii="Cambria Math" w:hAnsi="Cambria Math"/>
-            </w:rPr>
-            <m:t>+</m:t>
-          </m:r>
-          <m:f>
-            <m:fPr>
-              <m:ctrlPr>
-                <w:rPr>
-                  <w:rFonts w:ascii="Cambria Math" w:eastAsiaTheme="minorEastAsia" w:hAnsi="Cambria Math"/>
-                  <w:i/>
-                </w:rPr>
-              </m:ctrlPr>
-            </m:fPr>
-            <m:num>
-              <m:sSub>
-                <m:sSubPr>
-                  <m:ctrlPr>
-                    <w:rPr>
-                      <w:rFonts w:ascii="Cambria Math" w:hAnsi="Cambria Math"/>
-                      <w:i/>
-                    </w:rPr>
-                  </m:ctrlPr>
-                </m:sSubPr>
-                <m:e>
-                  <m:r>
-                    <w:rPr>
-                      <w:rFonts w:ascii="Cambria Math" w:hAnsi="Cambria Math"/>
-                    </w:rPr>
-                    <m:t>C</m:t>
-                  </m:r>
-                </m:e>
-                <m:sub>
-                  <m:r>
-                    <w:rPr>
-                      <w:rFonts w:ascii="Cambria Math" w:hAnsi="Cambria Math"/>
-                    </w:rPr>
-                    <m:t>33</m:t>
-                  </m:r>
-                </m:sub>
-              </m:sSub>
-              <m:d>
-                <m:dPr>
-                  <m:ctrlPr>
-                    <w:rPr>
-                      <w:rFonts w:ascii="Cambria Math" w:eastAsiaTheme="minorEastAsia" w:hAnsi="Cambria Math"/>
-                      <w:i/>
-                    </w:rPr>
-                  </m:ctrlPr>
-                </m:dPr>
-                <m:e>
-                  <m:r>
-                    <m:rPr>
-                      <m:sty m:val="bi"/>
-                    </m:rPr>
-                    <w:rPr>
-                      <w:rFonts w:ascii="Cambria Math" w:hAnsi="Cambria Math"/>
-                    </w:rPr>
-                    <m:t>S</m:t>
-                  </m:r>
-                </m:e>
-              </m:d>
-              <m:ctrlPr>
-                <w:rPr>
-                  <w:rFonts w:ascii="Cambria Math" w:hAnsi="Cambria Math"/>
-                  <w:i/>
-                </w:rPr>
-              </m:ctrlPr>
-            </m:num>
-            <m:den>
-              <m:r>
-                <w:rPr>
-                  <w:rFonts w:ascii="Cambria Math" w:eastAsiaTheme="minorEastAsia" w:hAnsi="Cambria Math"/>
-                </w:rPr>
-                <m:t>2</m:t>
-              </m:r>
-            </m:den>
-          </m:f>
-          <m:r>
-            <m:rPr>
-              <m:brk/>
-            </m:rPr>
-            <w:rPr>
-              <w:rFonts w:ascii="Cambria Math" w:eastAsiaTheme="minorEastAsia" w:hAnsi="Cambria Math"/>
-            </w:rPr>
-            <m:t>+</m:t>
-          </m:r>
-          <m:sSub>
-            <m:sSubPr>
-              <m:ctrlPr>
-                <w:rPr>
-                  <w:rFonts w:ascii="Cambria Math" w:eastAsiaTheme="minorEastAsia" w:hAnsi="Cambria Math"/>
-                  <w:i/>
-                </w:rPr>
-              </m:ctrlPr>
-            </m:sSubPr>
-            <m:e>
-              <m:r>
-                <w:rPr>
-                  <w:rFonts w:ascii="Cambria Math" w:eastAsiaTheme="minorEastAsia" w:hAnsi="Cambria Math"/>
-                </w:rPr>
-                <m:t>f</m:t>
-              </m:r>
-            </m:e>
-            <m:sub>
-              <m:r>
-                <w:rPr>
-                  <w:rFonts w:ascii="Cambria Math" w:eastAsiaTheme="minorEastAsia" w:hAnsi="Cambria Math"/>
-                </w:rPr>
-                <m:t>1</m:t>
-              </m:r>
-            </m:sub>
-          </m:sSub>
-          <m:d>
-            <m:dPr>
-              <m:ctrlPr>
-                <w:rPr>
-                  <w:rFonts w:ascii="Cambria Math" w:eastAsiaTheme="minorEastAsia" w:hAnsi="Cambria Math"/>
-                  <w:i/>
-                </w:rPr>
-              </m:ctrlPr>
-            </m:dPr>
-            <m:e>
-              <m:r>
-                <m:rPr>
-                  <m:sty m:val="bi"/>
-                </m:rPr>
-                <w:rPr>
-                  <w:rFonts w:ascii="Cambria Math" w:hAnsi="Cambria Math"/>
-                </w:rPr>
-                <m:t>S</m:t>
-              </m:r>
-            </m:e>
-          </m:d>
-          <m:r>
-            <w:rPr>
-              <w:rFonts w:ascii="Cambria Math" w:eastAsiaTheme="minorEastAsia" w:hAnsi="Cambria Math"/>
-            </w:rPr>
-            <m:t>⋅</m:t>
-          </m:r>
-          <m:sSub>
-            <m:sSubPr>
-              <m:ctrlPr>
-                <w:rPr>
-                  <w:rFonts w:ascii="Cambria Math" w:eastAsiaTheme="minorEastAsia" w:hAnsi="Cambria Math"/>
-                  <w:i/>
-                </w:rPr>
-              </m:ctrlPr>
-            </m:sSubPr>
-            <m:e>
-              <m:r>
-                <w:rPr>
-                  <w:rFonts w:ascii="Cambria Math" w:eastAsiaTheme="minorEastAsia" w:hAnsi="Cambria Math"/>
-                </w:rPr>
-                <m:t>f</m:t>
-              </m:r>
-            </m:e>
-            <m:sub>
-              <m:r>
-                <w:rPr>
-                  <w:rFonts w:ascii="Cambria Math" w:eastAsiaTheme="minorEastAsia" w:hAnsi="Cambria Math"/>
-                </w:rPr>
-                <m:t>2</m:t>
-              </m:r>
-            </m:sub>
-          </m:sSub>
-          <m:d>
-            <m:dPr>
-              <m:ctrlPr>
-                <w:rPr>
-                  <w:rFonts w:ascii="Cambria Math" w:eastAsiaTheme="minorEastAsia" w:hAnsi="Cambria Math"/>
-                  <w:i/>
-                </w:rPr>
-              </m:ctrlPr>
-            </m:dPr>
-            <m:e>
-              <m:r>
-                <w:rPr>
-                  <w:rFonts w:ascii="Cambria Math" w:eastAsiaTheme="minorEastAsia" w:hAnsi="Cambria Math"/>
-                </w:rPr>
-                <m:t xml:space="preserve">s, </m:t>
-              </m:r>
-              <m:r>
-                <w:rPr>
-                  <w:rFonts w:ascii="Cambria Math" w:eastAsiaTheme="minorEastAsia" w:hAnsi="Cambria Math"/>
-                </w:rPr>
-                <m:t>c,</m:t>
-              </m:r>
-              <m:sSub>
-                <m:sSubPr>
-                  <m:ctrlPr>
-                    <w:rPr>
-                      <w:rFonts w:ascii="Cambria Math" w:eastAsiaTheme="minorEastAsia" w:hAnsi="Cambria Math"/>
-                      <w:i/>
-                    </w:rPr>
-                  </m:ctrlPr>
-                </m:sSubPr>
-                <m:e>
-                  <m:r>
-                    <w:rPr>
-                      <w:rFonts w:ascii="Cambria Math" w:eastAsiaTheme="minorEastAsia" w:hAnsi="Cambria Math"/>
-                    </w:rPr>
-                    <m:t>τ</m:t>
-                  </m:r>
-                </m:e>
-                <m:sub>
-                  <m:r>
-                    <w:rPr>
-                      <w:rFonts w:ascii="Cambria Math" w:eastAsiaTheme="minorEastAsia" w:hAnsi="Cambria Math"/>
-                    </w:rPr>
-                    <m:t>1</m:t>
-                  </m:r>
-                </m:sub>
-              </m:sSub>
-              <m:r>
-                <w:rPr>
-                  <w:rFonts w:ascii="Cambria Math" w:eastAsiaTheme="minorEastAsia" w:hAnsi="Cambria Math"/>
-                </w:rPr>
-                <m:t>,</m:t>
-              </m:r>
-              <m:sSub>
-                <m:sSubPr>
-                  <m:ctrlPr>
-                    <w:rPr>
-                      <w:rFonts w:ascii="Cambria Math" w:eastAsiaTheme="minorEastAsia" w:hAnsi="Cambria Math"/>
-                      <w:i/>
-                    </w:rPr>
-                  </m:ctrlPr>
-                </m:sSubPr>
-                <m:e>
-                  <m:r>
-                    <w:rPr>
-                      <w:rFonts w:ascii="Cambria Math" w:eastAsiaTheme="minorEastAsia" w:hAnsi="Cambria Math"/>
-                    </w:rPr>
-                    <m:t>τ</m:t>
-                  </m:r>
-                </m:e>
-                <m:sub>
-                  <m:r>
-                    <w:rPr>
-                      <w:rFonts w:ascii="Cambria Math" w:eastAsiaTheme="minorEastAsia" w:hAnsi="Cambria Math"/>
-                    </w:rPr>
-                    <m:t>2</m:t>
-                  </m:r>
-                </m:sub>
-              </m:sSub>
-            </m:e>
-          </m:d>
-          <m:r>
-            <w:rPr>
-              <w:rFonts w:ascii="Cambria Math" w:eastAsiaTheme="minorEastAsia" w:hAnsi="Cambria Math"/>
-            </w:rPr>
-            <m:t>⋅</m:t>
-          </m:r>
-          <m:f>
-            <m:fPr>
-              <m:ctrlPr>
-                <w:rPr>
-                  <w:rFonts w:ascii="Cambria Math" w:eastAsiaTheme="minorEastAsia" w:hAnsi="Cambria Math"/>
-                  <w:i/>
-                </w:rPr>
-              </m:ctrlPr>
-            </m:fPr>
-            <m:num>
-              <m:sSub>
-                <m:sSubPr>
-                  <m:ctrlPr>
-                    <w:rPr>
-                      <w:rFonts w:ascii="Cambria Math" w:hAnsi="Cambria Math"/>
-                      <w:i/>
-                    </w:rPr>
-                  </m:ctrlPr>
-                </m:sSubPr>
-                <m:e>
-                  <m:r>
-                    <w:rPr>
-                      <w:rFonts w:ascii="Cambria Math" w:hAnsi="Cambria Math"/>
-                    </w:rPr>
-                    <m:t>I</m:t>
-                  </m:r>
-                </m:e>
-                <m:sub>
-                  <m:r>
-                    <w:rPr>
-                      <w:rFonts w:ascii="Cambria Math" w:hAnsi="Cambria Math"/>
-                    </w:rPr>
-                    <m:t>0</m:t>
-                  </m:r>
-                </m:sub>
-              </m:sSub>
-              <m:d>
-                <m:dPr>
-                  <m:ctrlPr>
-                    <w:rPr>
-                      <w:rFonts w:ascii="Cambria Math" w:hAnsi="Cambria Math"/>
-                      <w:i/>
-                    </w:rPr>
-                  </m:ctrlPr>
-                </m:dPr>
-                <m:e>
-                  <m:rad>
-                    <m:radPr>
-                      <m:degHide m:val="1"/>
-                      <m:ctrlPr>
-                        <w:rPr>
-                          <w:rFonts w:ascii="Cambria Math" w:hAnsi="Cambria Math"/>
-                          <w:i/>
-                        </w:rPr>
-                      </m:ctrlPr>
-                    </m:radPr>
-                    <m:deg/>
-                    <m:e>
-                      <m:r>
-                        <w:rPr>
-                          <w:rFonts w:ascii="Cambria Math" w:hAnsi="Cambria Math"/>
-                        </w:rPr>
-                        <m:t>f(s)</m:t>
-                      </m:r>
-                    </m:e>
-                  </m:rad>
-                </m:e>
-              </m:d>
-              <m:r>
-                <w:rPr>
-                  <w:rFonts w:ascii="Cambria Math" w:hAnsi="Cambria Math"/>
-                </w:rPr>
-                <m:t>-2⋅</m:t>
-              </m:r>
-              <m:f>
-                <m:fPr>
-                  <m:ctrlPr>
-                    <w:rPr>
-                      <w:rFonts w:ascii="Cambria Math" w:hAnsi="Cambria Math"/>
-                      <w:i/>
-                    </w:rPr>
-                  </m:ctrlPr>
-                </m:fPr>
-                <m:num>
-                  <m:sSub>
-                    <m:sSubPr>
-                      <m:ctrlPr>
-                        <w:rPr>
-                          <w:rFonts w:ascii="Cambria Math" w:hAnsi="Cambria Math"/>
-                          <w:i/>
-                        </w:rPr>
-                      </m:ctrlPr>
-                    </m:sSubPr>
-                    <m:e>
-                      <m:r>
-                        <w:rPr>
-                          <w:rFonts w:ascii="Cambria Math" w:hAnsi="Cambria Math"/>
-                        </w:rPr>
-                        <m:t>I</m:t>
-                      </m:r>
-                    </m:e>
-                    <m:sub>
-                      <m:r>
-                        <w:rPr>
-                          <w:rFonts w:ascii="Cambria Math" w:hAnsi="Cambria Math"/>
-                        </w:rPr>
-                        <m:t>1</m:t>
-                      </m:r>
-                    </m:sub>
-                  </m:sSub>
-                  <m:d>
-                    <m:dPr>
-                      <m:ctrlPr>
-                        <w:rPr>
-                          <w:rFonts w:ascii="Cambria Math" w:hAnsi="Cambria Math"/>
-                          <w:i/>
-                        </w:rPr>
-                      </m:ctrlPr>
-                    </m:dPr>
-                    <m:e>
-                      <m:rad>
-                        <m:radPr>
-                          <m:degHide m:val="1"/>
-                          <m:ctrlPr>
-                            <w:rPr>
-                              <w:rFonts w:ascii="Cambria Math" w:hAnsi="Cambria Math"/>
-                              <w:i/>
-                            </w:rPr>
-                          </m:ctrlPr>
-                        </m:radPr>
-                        <m:deg/>
-                        <m:e>
-                          <m:r>
-                            <w:rPr>
-                              <w:rFonts w:ascii="Cambria Math" w:hAnsi="Cambria Math"/>
-                            </w:rPr>
-                            <m:t>f</m:t>
-                          </m:r>
-                          <m:r>
-                            <w:rPr>
-                              <w:rFonts w:ascii="Cambria Math" w:hAnsi="Cambria Math"/>
-                            </w:rPr>
-                            <m:t>(s)</m:t>
-                          </m:r>
-                        </m:e>
-                      </m:rad>
-                    </m:e>
-                  </m:d>
-                </m:num>
-                <m:den>
-                  <m:rad>
-                    <m:radPr>
-                      <m:degHide m:val="1"/>
-                      <m:ctrlPr>
-                        <w:rPr>
-                          <w:rFonts w:ascii="Cambria Math" w:hAnsi="Cambria Math"/>
-                          <w:i/>
-                        </w:rPr>
-                      </m:ctrlPr>
-                    </m:radPr>
-                    <m:deg/>
-                    <m:e>
-                      <m:r>
-                        <w:rPr>
-                          <w:rFonts w:ascii="Cambria Math" w:hAnsi="Cambria Math"/>
-                        </w:rPr>
-                        <m:t>f</m:t>
-                      </m:r>
-                      <m:r>
-                        <w:rPr>
-                          <w:rFonts w:ascii="Cambria Math" w:hAnsi="Cambria Math"/>
-                        </w:rPr>
-                        <m:t>(s)</m:t>
-                      </m:r>
-                    </m:e>
-                  </m:rad>
-                </m:den>
-              </m:f>
-            </m:num>
-            <m:den>
-              <m:r>
-                <w:rPr>
-                  <w:rFonts w:ascii="Cambria Math" w:eastAsiaTheme="minorEastAsia" w:hAnsi="Cambria Math"/>
-                </w:rPr>
-                <m:t>2⋅</m:t>
-              </m:r>
-              <m:d>
-                <m:dPr>
-                  <m:ctrlPr>
-                    <w:rPr>
-                      <w:rFonts w:ascii="Cambria Math" w:hAnsi="Cambria Math"/>
-                      <w:i/>
-                    </w:rPr>
-                  </m:ctrlPr>
-                </m:dPr>
-                <m:e>
-                  <m:acc>
-                    <m:accPr>
-                      <m:ctrlPr>
-                        <w:rPr>
-                          <w:rFonts w:ascii="Cambria Math" w:hAnsi="Cambria Math"/>
-                          <w:i/>
-                        </w:rPr>
-                      </m:ctrlPr>
-                    </m:accPr>
-                    <m:e>
-                      <m:r>
-                        <w:rPr>
-                          <w:rFonts w:ascii="Cambria Math" w:hAnsi="Cambria Math"/>
-                        </w:rPr>
-                        <m:t>E</m:t>
-                      </m:r>
-                    </m:e>
-                  </m:acc>
-                  <m:d>
-                    <m:dPr>
-                      <m:ctrlPr>
-                        <w:rPr>
-                          <w:rFonts w:ascii="Cambria Math" w:hAnsi="Cambria Math"/>
-                          <w:i/>
-                        </w:rPr>
-                      </m:ctrlPr>
-                    </m:dPr>
-                    <m:e>
-                      <m:r>
-                        <m:rPr>
-                          <m:sty m:val="bi"/>
-                        </m:rPr>
-                        <w:rPr>
-                          <w:rFonts w:ascii="Cambria Math" w:hAnsi="Cambria Math"/>
-                        </w:rPr>
-                        <m:t>S</m:t>
-                      </m:r>
-                    </m:e>
-                  </m:d>
-                  <m:r>
-                    <w:rPr>
-                      <w:rFonts w:ascii="Cambria Math" w:hAnsi="Cambria Math"/>
-                    </w:rPr>
-                    <m:t>⋅</m:t>
-                  </m:r>
-                  <m:sSub>
-                    <m:sSubPr>
-                      <m:ctrlPr>
-                        <w:rPr>
-                          <w:rFonts w:ascii="Cambria Math" w:hAnsi="Cambria Math"/>
-                          <w:i/>
-                        </w:rPr>
-                      </m:ctrlPr>
-                    </m:sSubPr>
-                    <m:e>
-                      <m:r>
-                        <w:rPr>
-                          <w:rFonts w:ascii="Cambria Math" w:hAnsi="Cambria Math"/>
-                        </w:rPr>
-                        <m:t>I</m:t>
-                      </m:r>
-                    </m:e>
-                    <m:sub>
-                      <m:r>
-                        <w:rPr>
-                          <w:rFonts w:ascii="Cambria Math" w:hAnsi="Cambria Math"/>
-                        </w:rPr>
-                        <m:t>0</m:t>
-                      </m:r>
-                    </m:sub>
-                  </m:sSub>
-                  <m:d>
-                    <m:dPr>
-                      <m:ctrlPr>
-                        <w:rPr>
-                          <w:rFonts w:ascii="Cambria Math" w:hAnsi="Cambria Math"/>
-                          <w:i/>
-                        </w:rPr>
-                      </m:ctrlPr>
-                    </m:dPr>
-                    <m:e>
-                      <m:rad>
-                        <m:radPr>
-                          <m:degHide m:val="1"/>
-                          <m:ctrlPr>
-                            <w:rPr>
-                              <w:rFonts w:ascii="Cambria Math" w:hAnsi="Cambria Math"/>
-                              <w:i/>
-                            </w:rPr>
-                          </m:ctrlPr>
-                        </m:radPr>
-                        <m:deg/>
-                        <m:e>
-                          <m:r>
-                            <w:rPr>
-                              <w:rFonts w:ascii="Cambria Math" w:hAnsi="Cambria Math"/>
-                            </w:rPr>
-                            <m:t>f</m:t>
-                          </m:r>
-                          <m:r>
-                            <w:rPr>
-                              <w:rFonts w:ascii="Cambria Math" w:hAnsi="Cambria Math"/>
-                            </w:rPr>
-                            <m:t>(s)</m:t>
-                          </m:r>
-                        </m:e>
-                      </m:rad>
-                    </m:e>
-                  </m:d>
-                  <m:r>
-                    <w:rPr>
-                      <w:rFonts w:ascii="Cambria Math" w:hAnsi="Cambria Math"/>
-                    </w:rPr>
-                    <m:t>-</m:t>
-                  </m:r>
-                  <m:f>
-                    <m:fPr>
-                      <m:ctrlPr>
-                        <w:rPr>
-                          <w:rFonts w:ascii="Cambria Math" w:hAnsi="Cambria Math"/>
-                          <w:i/>
-                        </w:rPr>
-                      </m:ctrlPr>
-                    </m:fPr>
-                    <m:num>
-                      <m:sSub>
-                        <m:sSubPr>
-                          <m:ctrlPr>
-                            <w:rPr>
-                              <w:rFonts w:ascii="Cambria Math" w:hAnsi="Cambria Math"/>
-                              <w:i/>
-                            </w:rPr>
-                          </m:ctrlPr>
-                        </m:sSubPr>
-                        <m:e>
-                          <m:r>
-                            <w:rPr>
-                              <w:rFonts w:ascii="Cambria Math" w:hAnsi="Cambria Math"/>
-                            </w:rPr>
-                            <m:t>I</m:t>
-                          </m:r>
-                        </m:e>
-                        <m:sub>
-                          <m:r>
-                            <w:rPr>
-                              <w:rFonts w:ascii="Cambria Math" w:hAnsi="Cambria Math"/>
-                            </w:rPr>
-                            <m:t>1</m:t>
-                          </m:r>
-                        </m:sub>
-                      </m:sSub>
-                      <m:d>
-                        <m:dPr>
-                          <m:ctrlPr>
-                            <w:rPr>
-                              <w:rFonts w:ascii="Cambria Math" w:hAnsi="Cambria Math"/>
-                              <w:i/>
-                            </w:rPr>
-                          </m:ctrlPr>
-                        </m:dPr>
-                        <m:e>
-                          <m:rad>
-                            <m:radPr>
-                              <m:degHide m:val="1"/>
-                              <m:ctrlPr>
-                                <w:rPr>
-                                  <w:rFonts w:ascii="Cambria Math" w:hAnsi="Cambria Math"/>
-                                  <w:i/>
-                                </w:rPr>
-                              </m:ctrlPr>
-                            </m:radPr>
-                            <m:deg/>
-                            <m:e>
-                              <m:r>
-                                <w:rPr>
-                                  <w:rFonts w:ascii="Cambria Math" w:hAnsi="Cambria Math"/>
-                                </w:rPr>
-                                <m:t>f</m:t>
-                              </m:r>
-                              <m:r>
-                                <w:rPr>
-                                  <w:rFonts w:ascii="Cambria Math" w:hAnsi="Cambria Math"/>
-                                </w:rPr>
-                                <m:t>(s)</m:t>
-                              </m:r>
-                            </m:e>
-                          </m:rad>
-                        </m:e>
-                      </m:d>
-                    </m:num>
-                    <m:den>
-                      <m:rad>
-                        <m:radPr>
-                          <m:degHide m:val="1"/>
-                          <m:ctrlPr>
-                            <w:rPr>
-                              <w:rFonts w:ascii="Cambria Math" w:hAnsi="Cambria Math"/>
-                              <w:i/>
-                            </w:rPr>
-                          </m:ctrlPr>
-                        </m:radPr>
-                        <m:deg/>
-                        <m:e>
-                          <m:r>
-                            <w:rPr>
-                              <w:rFonts w:ascii="Cambria Math" w:hAnsi="Cambria Math"/>
-                            </w:rPr>
-                            <m:t>f</m:t>
-                          </m:r>
-                          <m:r>
-                            <w:rPr>
-                              <w:rFonts w:ascii="Cambria Math" w:hAnsi="Cambria Math"/>
-                            </w:rPr>
-                            <m:t>(s)</m:t>
-                          </m:r>
-                        </m:e>
-                      </m:rad>
-                    </m:den>
-                  </m:f>
-                </m:e>
-              </m:d>
-            </m:den>
-          </m:f>
-        </m:oMath>
-      </m:oMathPara>
+    </w:p>
+    <w:p>
+      <w:pPr>
+        <w:pStyle w:val="Heading2"/>
+      </w:pPr>
+      <w:r>
+        <w:t>Helpful Laplace Transform Table for Reference</w:t>
+      </w:r>
     </w:p>
     <w:p>
       <w:pPr>
@@ -6160,6 +5867,7 @@
         <w:rPr>
           <w:rFonts w:ascii="Times New Roman" w:eastAsia="Times New Roman" w:hAnsi="Times New Roman" w:cs="Times New Roman"/>
         </w:rPr>
+        <w:lastRenderedPageBreak/>
         <w:fldChar w:fldCharType="begin"/>
       </w:r>
       <w:r>
@@ -6197,7 +5905,7 @@
                     </pic:cNvPicPr>
                   </pic:nvPicPr>
                   <pic:blipFill>
-                    <a:blip r:embed="rId6">
+                    <a:blip r:embed="rId8">
                       <a:extLst>
                         <a:ext uri="{28A0092B-C50C-407E-A947-70E740481C1C}">
                           <a14:useLocalDpi xmlns:a14="http://schemas.microsoft.com/office/drawing/2010/main" val="0"/>
@@ -6237,6 +5945,7 @@
     </w:p>
     <w:p/>
     <w:sectPr>
+      <w:headerReference w:type="default" r:id="rId9"/>
       <w:pgSz w:w="12240" w:h="15840"/>
       <w:pgMar w:top="1440" w:right="1440" w:bottom="1440" w:left="1440" w:header="720" w:footer="720" w:gutter="0"/>
       <w:cols w:space="720"/>
@@ -6244,6 +5953,65 @@
     </w:sectPr>
   </w:body>
 </w:document>
+</file>
+
+<file path=word/endnotes.xml><?xml version="1.0" encoding="utf-8"?>
+<w:endnotes xmlns:wpc="http://schemas.microsoft.com/office/word/2010/wordprocessingCanvas" xmlns:cx="http://schemas.microsoft.com/office/drawing/2014/chartex" xmlns:cx1="http://schemas.microsoft.com/office/drawing/2015/9/8/chartex" xmlns:cx2="http://schemas.microsoft.com/office/drawing/2015/10/21/chartex" xmlns:cx3="http://schemas.microsoft.com/office/drawing/2016/5/9/chartex" xmlns:cx4="http://schemas.microsoft.com/office/drawing/2016/5/10/chartex" xmlns:cx5="http://schemas.microsoft.com/office/drawing/2016/5/11/chartex" xmlns:cx6="http://schemas.microsoft.com/office/drawing/2016/5/12/chartex" xmlns:cx7="http://schemas.microsoft.com/office/drawing/2016/5/13/chartex" xmlns:cx8="http://schemas.microsoft.com/office/drawing/2016/5/14/chartex" xmlns:mc="http://schemas.openxmlformats.org/markup-compatibility/2006" xmlns:aink="http://schemas.microsoft.com/office/drawing/2016/ink" xmlns:am3d="http://schemas.microsoft.com/office/drawing/2017/model3d" xmlns:o="urn:schemas-microsoft-com:office:office" xmlns:r="http://schemas.openxmlformats.org/officeDocument/2006/relationships" xmlns:m="http://schemas.openxmlformats.org/officeDocument/2006/math" xmlns:v="urn:schemas-microsoft-com:vml" xmlns:wp14="http://schemas.microsoft.com/office/word/2010/wordprocessingDrawing" xmlns:wp="http://schemas.openxmlformats.org/drawingml/2006/wordprocessingDrawing" xmlns:w10="urn:schemas-microsoft-com:office:word" xmlns:w="http://schemas.openxmlformats.org/wordprocessingml/2006/main" xmlns:w14="http://schemas.microsoft.com/office/word/2010/wordml" xmlns:w15="http://schemas.microsoft.com/office/word/2012/wordml" xmlns:w16cex="http://schemas.microsoft.com/office/word/2018/wordml/cex" xmlns:w16cid="http://schemas.microsoft.com/office/word/2016/wordml/cid" xmlns:w16="http://schemas.microsoft.com/office/word/2018/wordml" xmlns:w16se="http://schemas.microsoft.com/office/word/2015/wordml/symex" xmlns:wpg="http://schemas.microsoft.com/office/word/2010/wordprocessingGroup" xmlns:wpi="http://schemas.microsoft.com/office/word/2010/wordprocessingInk" xmlns:wne="http://schemas.microsoft.com/office/word/2006/wordml" xmlns:wps="http://schemas.microsoft.com/office/word/2010/wordprocessingShape" mc:Ignorable="w14 w15 w16se w16cid w16 w16cex wp14">
+  <w:endnote w:type="separator" w:id="-1">
+    <w:p>
+      <w:r>
+        <w:separator/>
+      </w:r>
+    </w:p>
+  </w:endnote>
+  <w:endnote w:type="continuationSeparator" w:id="0">
+    <w:p>
+      <w:r>
+        <w:continuationSeparator/>
+      </w:r>
+    </w:p>
+  </w:endnote>
+</w:endnotes>
+</file>
+
+<file path=word/footnotes.xml><?xml version="1.0" encoding="utf-8"?>
+<w:footnotes xmlns:wpc="http://schemas.microsoft.com/office/word/2010/wordprocessingCanvas" xmlns:cx="http://schemas.microsoft.com/office/drawing/2014/chartex" xmlns:cx1="http://schemas.microsoft.com/office/drawing/2015/9/8/chartex" xmlns:cx2="http://schemas.microsoft.com/office/drawing/2015/10/21/chartex" xmlns:cx3="http://schemas.microsoft.com/office/drawing/2016/5/9/chartex" xmlns:cx4="http://schemas.microsoft.com/office/drawing/2016/5/10/chartex" xmlns:cx5="http://schemas.microsoft.com/office/drawing/2016/5/11/chartex" xmlns:cx6="http://schemas.microsoft.com/office/drawing/2016/5/12/chartex" xmlns:cx7="http://schemas.microsoft.com/office/drawing/2016/5/13/chartex" xmlns:cx8="http://schemas.microsoft.com/office/drawing/2016/5/14/chartex" xmlns:mc="http://schemas.openxmlformats.org/markup-compatibility/2006" xmlns:aink="http://schemas.microsoft.com/office/drawing/2016/ink" xmlns:am3d="http://schemas.microsoft.com/office/drawing/2017/model3d" xmlns:o="urn:schemas-microsoft-com:office:office" xmlns:r="http://schemas.openxmlformats.org/officeDocument/2006/relationships" xmlns:m="http://schemas.openxmlformats.org/officeDocument/2006/math" xmlns:v="urn:schemas-microsoft-com:vml" xmlns:wp14="http://schemas.microsoft.com/office/word/2010/wordprocessingDrawing" xmlns:wp="http://schemas.openxmlformats.org/drawingml/2006/wordprocessingDrawing" xmlns:w10="urn:schemas-microsoft-com:office:word" xmlns:w="http://schemas.openxmlformats.org/wordprocessingml/2006/main" xmlns:w14="http://schemas.microsoft.com/office/word/2010/wordml" xmlns:w15="http://schemas.microsoft.com/office/word/2012/wordml" xmlns:w16cex="http://schemas.microsoft.com/office/word/2018/wordml/cex" xmlns:w16cid="http://schemas.microsoft.com/office/word/2016/wordml/cid" xmlns:w16="http://schemas.microsoft.com/office/word/2018/wordml" xmlns:w16se="http://schemas.microsoft.com/office/word/2015/wordml/symex" xmlns:wpg="http://schemas.microsoft.com/office/word/2010/wordprocessingGroup" xmlns:wpi="http://schemas.microsoft.com/office/word/2010/wordprocessingInk" xmlns:wne="http://schemas.microsoft.com/office/word/2006/wordml" xmlns:wps="http://schemas.microsoft.com/office/word/2010/wordprocessingShape" mc:Ignorable="w14 w15 w16se w16cid w16 w16cex wp14">
+  <w:footnote w:type="separator" w:id="-1">
+    <w:p>
+      <w:r>
+        <w:separator/>
+      </w:r>
+    </w:p>
+  </w:footnote>
+  <w:footnote w:type="continuationSeparator" w:id="0">
+    <w:p>
+      <w:r>
+        <w:continuationSeparator/>
+      </w:r>
+    </w:p>
+  </w:footnote>
+</w:footnotes>
+</file>
+
+<file path=word/header1.xml><?xml version="1.0" encoding="utf-8"?>
+<w:hdr xmlns:wpc="http://schemas.microsoft.com/office/word/2010/wordprocessingCanvas" xmlns:cx="http://schemas.microsoft.com/office/drawing/2014/chartex" xmlns:cx1="http://schemas.microsoft.com/office/drawing/2015/9/8/chartex" xmlns:cx2="http://schemas.microsoft.com/office/drawing/2015/10/21/chartex" xmlns:cx3="http://schemas.microsoft.com/office/drawing/2016/5/9/chartex" xmlns:cx4="http://schemas.microsoft.com/office/drawing/2016/5/10/chartex" xmlns:cx5="http://schemas.microsoft.com/office/drawing/2016/5/11/chartex" xmlns:cx6="http://schemas.microsoft.com/office/drawing/2016/5/12/chartex" xmlns:cx7="http://schemas.microsoft.com/office/drawing/2016/5/13/chartex" xmlns:cx8="http://schemas.microsoft.com/office/drawing/2016/5/14/chartex" xmlns:mc="http://schemas.openxmlformats.org/markup-compatibility/2006" xmlns:aink="http://schemas.microsoft.com/office/drawing/2016/ink" xmlns:am3d="http://schemas.microsoft.com/office/drawing/2017/model3d" xmlns:o="urn:schemas-microsoft-com:office:office" xmlns:r="http://schemas.openxmlformats.org/officeDocument/2006/relationships" xmlns:m="http://schemas.openxmlformats.org/officeDocument/2006/math" xmlns:v="urn:schemas-microsoft-com:vml" xmlns:wp14="http://schemas.microsoft.com/office/word/2010/wordprocessingDrawing" xmlns:wp="http://schemas.openxmlformats.org/drawingml/2006/wordprocessingDrawing" xmlns:w10="urn:schemas-microsoft-com:office:word" xmlns:w="http://schemas.openxmlformats.org/wordprocessingml/2006/main" xmlns:w14="http://schemas.microsoft.com/office/word/2010/wordml" xmlns:w15="http://schemas.microsoft.com/office/word/2012/wordml" xmlns:w16cex="http://schemas.microsoft.com/office/word/2018/wordml/cex" xmlns:w16cid="http://schemas.microsoft.com/office/word/2016/wordml/cid" xmlns:w16="http://schemas.microsoft.com/office/word/2018/wordml" xmlns:w16se="http://schemas.microsoft.com/office/word/2015/wordml/symex" xmlns:wpg="http://schemas.microsoft.com/office/word/2010/wordprocessingGroup" xmlns:wpi="http://schemas.microsoft.com/office/word/2010/wordprocessingInk" xmlns:wne="http://schemas.microsoft.com/office/word/2006/wordml" xmlns:wps="http://schemas.microsoft.com/office/word/2010/wordprocessingShape" mc:Ignorable="w14 w15 w16se w16cid w16 w16cex wp14">
+  <w:p>
+    <w:pPr>
+      <w:tabs>
+        <w:tab w:val="right" w:pos="9360"/>
+      </w:tabs>
+    </w:pPr>
+    <w:r>
+      <w:t>Rahul Yerrabelli, Alexander Spector</w:t>
+    </w:r>
+    <w:r>
+      <w:tab/>
+    </w:r>
+    <w:r>
+      <w:t>June 2021</w:t>
+    </w:r>
+  </w:p>
+</w:hdr>
 </file>
 
 <file path=word/numbering.xml><?xml version="1.0" encoding="utf-8"?>
@@ -6763,6 +6531,7 @@
   <w:style w:type="character" w:default="1" w:styleId="DefaultParagraphFont">
     <w:name w:val="Default Paragraph Font"/>
     <w:uiPriority w:val="1"/>
+    <w:semiHidden/>
     <w:unhideWhenUsed/>
   </w:style>
   <w:style w:type="table" w:default="1" w:styleId="TableNormal">
@@ -6864,6 +6633,48 @@
       <w:sz w:val="32"/>
       <w:szCs w:val="32"/>
     </w:rPr>
+  </w:style>
+  <w:style w:type="paragraph" w:styleId="Header">
+    <w:name w:val="header"/>
+    <w:basedOn w:val="Normal"/>
+    <w:link w:val="HeaderChar"/>
+    <w:uiPriority w:val="99"/>
+    <w:unhideWhenUsed/>
+    <w:rsid w:val="00313045"/>
+    <w:pPr>
+      <w:tabs>
+        <w:tab w:val="center" w:pos="4680"/>
+        <w:tab w:val="right" w:pos="9360"/>
+      </w:tabs>
+    </w:pPr>
+  </w:style>
+  <w:style w:type="character" w:customStyle="1" w:styleId="HeaderChar">
+    <w:name w:val="Header Char"/>
+    <w:basedOn w:val="DefaultParagraphFont"/>
+    <w:link w:val="Header"/>
+    <w:uiPriority w:val="99"/>
+    <w:rsid w:val="00313045"/>
+  </w:style>
+  <w:style w:type="paragraph" w:styleId="Footer">
+    <w:name w:val="footer"/>
+    <w:basedOn w:val="Normal"/>
+    <w:link w:val="FooterChar"/>
+    <w:uiPriority w:val="99"/>
+    <w:unhideWhenUsed/>
+    <w:rsid w:val="00313045"/>
+    <w:pPr>
+      <w:tabs>
+        <w:tab w:val="center" w:pos="4680"/>
+        <w:tab w:val="right" w:pos="9360"/>
+      </w:tabs>
+    </w:pPr>
+  </w:style>
+  <w:style w:type="character" w:customStyle="1" w:styleId="FooterChar">
+    <w:name w:val="Footer Char"/>
+    <w:basedOn w:val="DefaultParagraphFont"/>
+    <w:link w:val="Footer"/>
+    <w:uiPriority w:val="99"/>
+    <w:rsid w:val="00313045"/>
   </w:style>
 </w:styles>
 </file>

</xml_diff>